<commit_message>
just modify some words
</commit_message>
<xml_diff>
--- a/docs/计算几何课程实验选题报告.docx
+++ b/docs/计算几何课程实验选题报告.docx
@@ -88,32 +88,22 @@
           <w:b/>
           <w:sz w:val="22"/>
         </w:rPr>
-        <w:t>温</w:t>
-      </w:r>
-      <w:proofErr w:type="gramStart"/>
-      <w:r>
-        <w:rPr>
-          <w:rFonts w:ascii="Microsoft YaHei UI Light" w:eastAsia="Microsoft YaHei UI Light" w:hAnsi="Microsoft YaHei UI Light"/>
+        <w:t>温佺</w:t>
+      </w:r>
+      <w:r>
+        <w:rPr>
+          <w:rFonts w:ascii="Microsoft YaHei UI Light" w:eastAsia="Microsoft YaHei UI Light" w:hAnsi="Microsoft YaHei UI Light" w:hint="eastAsia"/>
           <w:b/>
           <w:sz w:val="22"/>
         </w:rPr>
-        <w:t>佺</w:t>
-      </w:r>
-      <w:proofErr w:type="gramEnd"/>
-      <w:r>
-        <w:rPr>
-          <w:rFonts w:ascii="Microsoft YaHei UI Light" w:eastAsia="Microsoft YaHei UI Light" w:hAnsi="Microsoft YaHei UI Light" w:hint="eastAsia"/>
+        <w:t>，</w:t>
+      </w:r>
+      <w:r>
+        <w:rPr>
+          <w:rFonts w:ascii="Microsoft YaHei UI Light" w:eastAsia="Microsoft YaHei UI Light" w:hAnsi="Microsoft YaHei UI Light"/>
           <w:b/>
           <w:sz w:val="22"/>
         </w:rPr>
-        <w:t>，</w:t>
-      </w:r>
-      <w:r>
-        <w:rPr>
-          <w:rFonts w:ascii="Microsoft YaHei UI Light" w:eastAsia="Microsoft YaHei UI Light" w:hAnsi="Microsoft YaHei UI Light"/>
-          <w:b/>
-          <w:sz w:val="22"/>
-        </w:rPr>
         <w:t>陈翔</w:t>
       </w:r>
     </w:p>
@@ -331,21 +321,7 @@
         <w:rPr>
           <w:rFonts w:ascii="Microsoft YaHei UI Light" w:eastAsia="Microsoft YaHei UI Light" w:hAnsi="Microsoft YaHei UI Light" w:hint="eastAsia"/>
         </w:rPr>
-        <w:t>也富有展示性和教学性。所以，我们组选择的课程实验选题是“基于可见多边形生成算法的</w:t>
-      </w:r>
-      <w:proofErr w:type="spellStart"/>
-      <w:r>
-        <w:rPr>
-          <w:rFonts w:ascii="Microsoft YaHei UI Light" w:eastAsia="Microsoft YaHei UI Light" w:hAnsi="Microsoft YaHei UI Light" w:hint="eastAsia"/>
-        </w:rPr>
-        <w:t>PlanarSight</w:t>
-      </w:r>
-      <w:proofErr w:type="spellEnd"/>
-      <w:r>
-        <w:rPr>
-          <w:rFonts w:ascii="Microsoft YaHei UI Light" w:eastAsia="Microsoft YaHei UI Light" w:hAnsi="Microsoft YaHei UI Light" w:hint="eastAsia"/>
-        </w:rPr>
-        <w:t>游戏”。</w:t>
+        <w:t>也富有展示性和教学性。所以，我们组选择的课程实验选题是“基于可见多边形生成算法的PlanarSight游戏”。</w:t>
       </w:r>
     </w:p>
     <w:p>
@@ -356,7 +332,6 @@
           <w:rFonts w:ascii="Microsoft YaHei UI Light" w:eastAsia="Microsoft YaHei UI Light" w:hAnsi="Microsoft YaHei UI Light"/>
         </w:rPr>
       </w:pPr>
-      <w:proofErr w:type="spellStart"/>
       <w:r>
         <w:rPr>
           <w:rFonts w:ascii="Microsoft YaHei UI Light" w:eastAsia="Microsoft YaHei UI Light" w:hAnsi="Microsoft YaHei UI Light" w:hint="eastAsia"/>
@@ -367,14 +342,19 @@
         <w:rPr>
           <w:rFonts w:ascii="Microsoft YaHei UI Light" w:eastAsia="Microsoft YaHei UI Light" w:hAnsi="Microsoft YaHei UI Light"/>
         </w:rPr>
-        <w:t>lanarSight</w:t>
-      </w:r>
-      <w:proofErr w:type="spellEnd"/>
-      <w:r>
-        <w:rPr>
-          <w:rFonts w:ascii="Microsoft YaHei UI Light" w:eastAsia="Microsoft YaHei UI Light" w:hAnsi="Microsoft YaHei UI Light"/>
-        </w:rPr>
-        <w:t>是这样一款游戏</w:t>
+        <w:t>lanarSight是这样一款</w:t>
+      </w:r>
+      <w:r>
+        <w:rPr>
+          <w:rFonts w:ascii="Microsoft YaHei UI Light" w:eastAsia="Microsoft YaHei UI Light" w:hAnsi="Microsoft YaHei UI Light"/>
+        </w:rPr>
+        <w:t>小</w:t>
+      </w:r>
+      <w:r>
+        <w:rPr>
+          <w:rFonts w:ascii="Microsoft YaHei UI Light" w:eastAsia="Microsoft YaHei UI Light" w:hAnsi="Microsoft YaHei UI Light"/>
+        </w:rPr>
+        <w:t>游戏</w:t>
       </w:r>
       <w:r>
         <w:rPr>
@@ -416,7 +396,19 @@
         <w:rPr>
           <w:rFonts w:ascii="Microsoft YaHei UI Light" w:eastAsia="Microsoft YaHei UI Light" w:hAnsi="Microsoft YaHei UI Light" w:hint="eastAsia"/>
         </w:rPr>
-        <w:t>对平面含洞多边形中的某个点求其可见多边形，再判断某个点是不是在这个可见多边形内。</w:t>
+        <w:t>对平面含洞多边形中的某个点求其可见多边形，再判断某个点是不是在这个可见多边形内</w:t>
+      </w:r>
+      <w:r>
+        <w:rPr>
+          <w:rFonts w:ascii="Microsoft YaHei UI Light" w:eastAsia="Microsoft YaHei UI Light" w:hAnsi="Microsoft YaHei UI Light" w:hint="eastAsia"/>
+        </w:rPr>
+        <w:t>。与游戏联系起来，还会有动态更新，计算的需求</w:t>
+      </w:r>
+      <w:r>
+        <w:rPr>
+          <w:rFonts w:ascii="Microsoft YaHei UI Light" w:eastAsia="Microsoft YaHei UI Light" w:hAnsi="Microsoft YaHei UI Light" w:hint="eastAsia"/>
+        </w:rPr>
+        <w:t>。</w:t>
       </w:r>
     </w:p>
     <w:p>
@@ -483,9 +475,9 @@
       </w:r>
       <w:r>
         <w:rPr>
-          <w:rFonts w:ascii="Microsoft YaHei UI Light" w:eastAsia="Microsoft YaHei UI Light" w:hAnsi="Microsoft YaHei UI Light"/>
-        </w:rPr>
-        <w:t>鼓励其他的同学们</w:t>
+          <w:rFonts w:ascii="Microsoft YaHei UI Light" w:eastAsia="Microsoft YaHei UI Light" w:hAnsi="Microsoft YaHei UI Light" w:hint="eastAsia"/>
+        </w:rPr>
+        <w:t>让大家</w:t>
       </w:r>
       <w:r>
         <w:rPr>
@@ -704,7 +696,31 @@
         <w:rPr>
           <w:rFonts w:ascii="Microsoft YaHei UI Light" w:eastAsia="Microsoft YaHei UI Light" w:hAnsi="Microsoft YaHei UI Light"/>
         </w:rPr>
-        <w:t>时间和空间进行预处理，但仅需线性时间计算可见多边形。下面</w:t>
+        <w:t>时间和空间进行预处理</w:t>
+      </w:r>
+      <w:r>
+        <w:rPr>
+          <w:rFonts w:ascii="Microsoft YaHei UI Light" w:eastAsia="Microsoft YaHei UI Light" w:hAnsi="Microsoft YaHei UI Light" w:hint="eastAsia"/>
+        </w:rPr>
+        <w:t>（</w:t>
+      </w:r>
+      <w:r>
+        <w:rPr>
+          <w:rFonts w:ascii="Microsoft YaHei UI Light" w:eastAsia="Microsoft YaHei UI Light" w:hAnsi="Microsoft YaHei UI Light"/>
+        </w:rPr>
+        <w:t>n指的是平面含洞多边形的边数</w:t>
+      </w:r>
+      <w:r>
+        <w:rPr>
+          <w:rFonts w:ascii="Microsoft YaHei UI Light" w:eastAsia="Microsoft YaHei UI Light" w:hAnsi="Microsoft YaHei UI Light" w:hint="eastAsia"/>
+        </w:rPr>
+        <w:t>）</w:t>
+      </w:r>
+      <w:r>
+        <w:rPr>
+          <w:rFonts w:ascii="Microsoft YaHei UI Light" w:eastAsia="Microsoft YaHei UI Light" w:hAnsi="Microsoft YaHei UI Light"/>
+        </w:rPr>
+        <w:t>，但仅需线性时间计算可见多边形。下面</w:t>
       </w:r>
       <w:r>
         <w:rPr>
@@ -839,373 +855,329 @@
         <w:rPr>
           <w:rFonts w:ascii="Microsoft YaHei UI Light" w:eastAsia="Microsoft YaHei UI Light" w:hAnsi="Microsoft YaHei UI Light"/>
         </w:rPr>
+        <w:t>的极角序，</w:t>
+      </w:r>
+      <w:r>
+        <w:rPr>
+          <w:rFonts w:ascii="Microsoft YaHei UI Light" w:eastAsia="Microsoft YaHei UI Light" w:hAnsi="Microsoft YaHei UI Light" w:hint="eastAsia"/>
+        </w:rPr>
+        <w:t>并且</w:t>
+      </w:r>
+      <w:r>
+        <w:rPr>
+          <w:rFonts w:ascii="Microsoft YaHei UI Light" w:eastAsia="Microsoft YaHei UI Light" w:hAnsi="Microsoft YaHei UI Light"/>
+        </w:rPr>
+        <w:t>一般的排序算法在O(nlogn)时间内完成无法满足线性时间的条件，</w:t>
+      </w:r>
+      <w:r>
+        <w:rPr>
+          <w:rFonts w:ascii="Microsoft YaHei UI Light" w:eastAsia="Microsoft YaHei UI Light" w:hAnsi="Microsoft YaHei UI Light" w:hint="eastAsia"/>
+        </w:rPr>
+        <w:t>因此</w:t>
+      </w:r>
+      <w:r>
+        <w:rPr>
+          <w:rFonts w:ascii="Microsoft YaHei UI Light" w:eastAsia="Microsoft YaHei UI Light" w:hAnsi="Microsoft YaHei UI Light" w:hint="eastAsia"/>
+        </w:rPr>
+        <w:t>在这里</w:t>
+      </w:r>
+      <w:r>
+        <w:rPr>
+          <w:rFonts w:ascii="Microsoft YaHei UI Light" w:eastAsia="Microsoft YaHei UI Light" w:hAnsi="Microsoft YaHei UI Light" w:hint="eastAsia"/>
+        </w:rPr>
+        <w:t>其</w:t>
+      </w:r>
+      <w:r>
+        <w:rPr>
+          <w:rFonts w:ascii="Microsoft YaHei UI Light" w:eastAsia="Microsoft YaHei UI Light" w:hAnsi="Microsoft YaHei UI Light" w:hint="eastAsia"/>
+        </w:rPr>
+        <w:t>参考</w:t>
+      </w:r>
+      <w:r>
+        <w:rPr>
+          <w:rFonts w:ascii="Microsoft YaHei UI Light" w:eastAsia="Microsoft YaHei UI Light" w:hAnsi="Microsoft YaHei UI Light"/>
+        </w:rPr>
+        <w:t>了</w:t>
+      </w:r>
+      <w:r>
+        <w:rPr>
+          <w:rFonts w:ascii="Microsoft YaHei UI Light" w:eastAsia="Microsoft YaHei UI Light" w:hAnsi="Microsoft YaHei UI Light" w:hint="eastAsia"/>
+        </w:rPr>
+        <w:t>CHazelle</w:t>
+      </w:r>
+      <w:r>
+        <w:rPr>
+          <w:rFonts w:ascii="Microsoft YaHei UI Light" w:eastAsia="Microsoft YaHei UI Light" w:hAnsi="Microsoft YaHei UI Light"/>
+        </w:rPr>
+        <w:t>[</w:t>
+      </w:r>
+      <w:r>
+        <w:rPr>
+          <w:rFonts w:ascii="Microsoft YaHei UI Light" w:eastAsia="Microsoft YaHei UI Light" w:hAnsi="Microsoft YaHei UI Light"/>
+        </w:rPr>
+        <w:t>2</w:t>
+      </w:r>
+      <w:r>
+        <w:rPr>
+          <w:rFonts w:ascii="Microsoft YaHei UI Light" w:eastAsia="Microsoft YaHei UI Light" w:hAnsi="Microsoft YaHei UI Light"/>
+        </w:rPr>
+        <w:t>]</w:t>
+      </w:r>
+      <w:r>
+        <w:rPr>
+          <w:rFonts w:ascii="Microsoft YaHei UI Light" w:eastAsia="Microsoft YaHei UI Light" w:hAnsi="Microsoft YaHei UI Light" w:hint="eastAsia"/>
+        </w:rPr>
+        <w:t>中</w:t>
+      </w:r>
+      <w:r>
+        <w:rPr>
+          <w:rFonts w:ascii="Microsoft YaHei UI Light" w:eastAsia="Microsoft YaHei UI Light" w:hAnsi="Microsoft YaHei UI Light"/>
+        </w:rPr>
+        <w:t>的算法。</w:t>
+      </w:r>
+      <w:r>
+        <w:rPr>
+          <w:rFonts w:ascii="Microsoft YaHei UI Light" w:eastAsia="Microsoft YaHei UI Light" w:hAnsi="Microsoft YaHei UI Light" w:hint="eastAsia"/>
+        </w:rPr>
+        <w:t>其中</w:t>
+      </w:r>
+      <w:r>
+        <w:rPr>
+          <w:rFonts w:ascii="Microsoft YaHei UI Light" w:eastAsia="Microsoft YaHei UI Light" w:hAnsi="Microsoft YaHei UI Light"/>
+        </w:rPr>
+        <w:t>将平面内的点和直线按一定关系转化为</w:t>
+      </w:r>
+      <w:r>
+        <w:rPr>
+          <w:rFonts w:ascii="Microsoft YaHei UI Light" w:eastAsia="Microsoft YaHei UI Light" w:hAnsi="Microsoft YaHei UI Light" w:hint="eastAsia"/>
+        </w:rPr>
+        <w:t>相应</w:t>
+      </w:r>
+      <w:r>
+        <w:rPr>
+          <w:rFonts w:ascii="Microsoft YaHei UI Light" w:eastAsia="Microsoft YaHei UI Light" w:hAnsi="Microsoft YaHei UI Light"/>
+        </w:rPr>
+        <w:t>的直线</w:t>
+      </w:r>
+      <w:r>
+        <w:rPr>
+          <w:rFonts w:ascii="Microsoft YaHei UI Light" w:eastAsia="Microsoft YaHei UI Light" w:hAnsi="Microsoft YaHei UI Light" w:hint="eastAsia"/>
+        </w:rPr>
+        <w:t>和</w:t>
+      </w:r>
+      <w:r>
+        <w:rPr>
+          <w:rFonts w:ascii="Microsoft YaHei UI Light" w:eastAsia="Microsoft YaHei UI Light" w:hAnsi="Microsoft YaHei UI Light"/>
+        </w:rPr>
+        <w:t>点，</w:t>
+      </w:r>
+      <w:r>
+        <w:rPr>
+          <w:rFonts w:ascii="Microsoft YaHei UI Light" w:eastAsia="Microsoft YaHei UI Light" w:hAnsi="Microsoft YaHei UI Light" w:hint="eastAsia"/>
+        </w:rPr>
+        <w:t>这样就将</w:t>
+      </w:r>
+      <w:r>
+        <w:rPr>
+          <w:rFonts w:ascii="Microsoft YaHei UI Light" w:eastAsia="Microsoft YaHei UI Light" w:hAnsi="Microsoft YaHei UI Light"/>
+        </w:rPr>
+        <w:t>原先的极角（</w:t>
+      </w:r>
+      <w:r>
+        <w:rPr>
+          <w:rFonts w:ascii="Microsoft YaHei UI Light" w:eastAsia="Microsoft YaHei UI Light" w:hAnsi="Microsoft YaHei UI Light" w:hint="eastAsia"/>
+        </w:rPr>
+        <w:t>q</w:t>
+      </w:r>
+      <w:r>
+        <w:rPr>
+          <w:rFonts w:ascii="Microsoft YaHei UI Light" w:eastAsia="Microsoft YaHei UI Light" w:hAnsi="Microsoft YaHei UI Light"/>
+        </w:rPr>
+        <w:t>与P顶点所在直线的斜率）</w:t>
+      </w:r>
+      <w:r>
+        <w:rPr>
+          <w:rFonts w:ascii="Microsoft YaHei UI Light" w:eastAsia="Microsoft YaHei UI Light" w:hAnsi="Microsoft YaHei UI Light" w:hint="eastAsia"/>
+        </w:rPr>
+        <w:t>转化</w:t>
+      </w:r>
+      <w:r>
+        <w:rPr>
+          <w:rFonts w:ascii="Microsoft YaHei UI Light" w:eastAsia="Microsoft YaHei UI Light" w:hAnsi="Microsoft YaHei UI Light"/>
+        </w:rPr>
+        <w:t>为了变换后直线间交点的横坐标。</w:t>
+      </w:r>
+      <w:r>
+        <w:rPr>
+          <w:rFonts w:ascii="Microsoft YaHei UI Light" w:eastAsia="Microsoft YaHei UI Light" w:hAnsi="Microsoft YaHei UI Light" w:hint="eastAsia"/>
+        </w:rPr>
+        <w:t>接着</w:t>
+      </w:r>
+      <w:r>
+        <w:rPr>
+          <w:rFonts w:ascii="Microsoft YaHei UI Light" w:eastAsia="Microsoft YaHei UI Light" w:hAnsi="Microsoft YaHei UI Light"/>
+        </w:rPr>
+        <w:t>需要计算</w:t>
+      </w:r>
+      <w:r>
+        <w:rPr>
+          <w:rFonts w:ascii="Microsoft YaHei UI Light" w:eastAsia="Microsoft YaHei UI Light" w:hAnsi="Microsoft YaHei UI Light" w:hint="eastAsia"/>
+        </w:rPr>
+        <w:t>一组</w:t>
+      </w:r>
+      <w:r>
+        <w:rPr>
+          <w:rFonts w:ascii="Microsoft YaHei UI Light" w:eastAsia="Microsoft YaHei UI Light" w:hAnsi="Microsoft YaHei UI Light"/>
+        </w:rPr>
+        <w:t>直线排布，如下图所示，</w:t>
+      </w:r>
+      <w:r>
+        <w:rPr>
+          <w:rFonts w:ascii="Microsoft YaHei UI Light" w:eastAsia="Microsoft YaHei UI Light" w:hAnsi="Microsoft YaHei UI Light" w:hint="eastAsia"/>
+        </w:rPr>
+        <w:t>其中</w:t>
+      </w:r>
+      <w:r>
+        <w:rPr>
+          <w:rFonts w:ascii="Microsoft YaHei UI Light" w:eastAsia="Microsoft YaHei UI Light" w:hAnsi="Microsoft YaHei UI Light"/>
+        </w:rPr>
+        <w:t>的直线由原先多边形</w:t>
+      </w:r>
+      <w:r>
+        <w:rPr>
+          <w:rFonts w:ascii="Microsoft YaHei UI Light" w:eastAsia="Microsoft YaHei UI Light" w:hAnsi="Microsoft YaHei UI Light" w:hint="eastAsia"/>
+        </w:rPr>
+        <w:t>P</w:t>
+      </w:r>
+      <w:r>
+        <w:rPr>
+          <w:rFonts w:ascii="Microsoft YaHei UI Light" w:eastAsia="Microsoft YaHei UI Light" w:hAnsi="Microsoft YaHei UI Light"/>
+        </w:rPr>
+        <w:t>的顶点转化而来，</w:t>
+      </w:r>
+      <w:r>
+        <w:rPr>
+          <w:rFonts w:ascii="Microsoft YaHei UI Light" w:eastAsia="Microsoft YaHei UI Light" w:hAnsi="Microsoft YaHei UI Light" w:hint="eastAsia"/>
+        </w:rPr>
+        <w:t>我们</w:t>
+      </w:r>
+      <w:r>
+        <w:rPr>
+          <w:rFonts w:ascii="Microsoft YaHei UI Light" w:eastAsia="Microsoft YaHei UI Light" w:hAnsi="Microsoft YaHei UI Light"/>
+        </w:rPr>
+        <w:t>可以在O(n</w:t>
+      </w:r>
+      <w:r>
+        <w:rPr>
+          <w:rFonts w:ascii="Microsoft YaHei UI Light" w:eastAsia="Microsoft YaHei UI Light" w:hAnsi="Microsoft YaHei UI Light"/>
+          <w:vertAlign w:val="superscript"/>
+        </w:rPr>
+        <w:t>2</w:t>
+      </w:r>
+      <w:r>
+        <w:rPr>
+          <w:rFonts w:ascii="Microsoft YaHei UI Light" w:eastAsia="Microsoft YaHei UI Light" w:hAnsi="Microsoft YaHei UI Light"/>
+        </w:rPr>
+        <w:t>)</w:t>
+      </w:r>
+      <w:r>
+        <w:rPr>
+          <w:rFonts w:ascii="Microsoft YaHei UI Light" w:eastAsia="Microsoft YaHei UI Light" w:hAnsi="Microsoft YaHei UI Light" w:hint="eastAsia"/>
+        </w:rPr>
         <w:t>的</w:t>
       </w:r>
-      <w:proofErr w:type="gramStart"/>
-      <w:r>
-        <w:rPr>
-          <w:rFonts w:ascii="Microsoft YaHei UI Light" w:eastAsia="Microsoft YaHei UI Light" w:hAnsi="Microsoft YaHei UI Light"/>
-        </w:rPr>
-        <w:t>极</w:t>
-      </w:r>
-      <w:proofErr w:type="gramEnd"/>
-      <w:r>
-        <w:rPr>
-          <w:rFonts w:ascii="Microsoft YaHei UI Light" w:eastAsia="Microsoft YaHei UI Light" w:hAnsi="Microsoft YaHei UI Light"/>
-        </w:rPr>
-        <w:t>角序，</w:t>
-      </w:r>
-      <w:r>
-        <w:rPr>
-          <w:rFonts w:ascii="Microsoft YaHei UI Light" w:eastAsia="Microsoft YaHei UI Light" w:hAnsi="Microsoft YaHei UI Light" w:hint="eastAsia"/>
-        </w:rPr>
-        <w:t>并且</w:t>
-      </w:r>
-      <w:r>
-        <w:rPr>
-          <w:rFonts w:ascii="Microsoft YaHei UI Light" w:eastAsia="Microsoft YaHei UI Light" w:hAnsi="Microsoft YaHei UI Light"/>
-        </w:rPr>
-        <w:t>一般的排序算法在O(</w:t>
-      </w:r>
-      <w:proofErr w:type="spellStart"/>
-      <w:r>
-        <w:rPr>
-          <w:rFonts w:ascii="Microsoft YaHei UI Light" w:eastAsia="Microsoft YaHei UI Light" w:hAnsi="Microsoft YaHei UI Light"/>
-        </w:rPr>
-        <w:t>nlogn</w:t>
-      </w:r>
-      <w:proofErr w:type="spellEnd"/>
-      <w:r>
-        <w:rPr>
-          <w:rFonts w:ascii="Microsoft YaHei UI Light" w:eastAsia="Microsoft YaHei UI Light" w:hAnsi="Microsoft YaHei UI Light"/>
-        </w:rPr>
-        <w:t>)时间内完成无法满足线性时间的条件，</w:t>
-      </w:r>
-      <w:r>
-        <w:rPr>
-          <w:rFonts w:ascii="Microsoft YaHei UI Light" w:eastAsia="Microsoft YaHei UI Light" w:hAnsi="Microsoft YaHei UI Light" w:hint="eastAsia"/>
-        </w:rPr>
-        <w:t>因此</w:t>
-      </w:r>
-      <w:r>
-        <w:rPr>
-          <w:rFonts w:ascii="Microsoft YaHei UI Light" w:eastAsia="Microsoft YaHei UI Light" w:hAnsi="Microsoft YaHei UI Light" w:hint="eastAsia"/>
-        </w:rPr>
-        <w:t>在这里</w:t>
-      </w:r>
-      <w:r>
-        <w:rPr>
-          <w:rFonts w:ascii="Microsoft YaHei UI Light" w:eastAsia="Microsoft YaHei UI Light" w:hAnsi="Microsoft YaHei UI Light" w:hint="eastAsia"/>
-        </w:rPr>
-        <w:t>其</w:t>
-      </w:r>
-      <w:r>
-        <w:rPr>
-          <w:rFonts w:ascii="Microsoft YaHei UI Light" w:eastAsia="Microsoft YaHei UI Light" w:hAnsi="Microsoft YaHei UI Light" w:hint="eastAsia"/>
-        </w:rPr>
-        <w:t>参考</w:t>
-      </w:r>
-      <w:r>
-        <w:rPr>
-          <w:rFonts w:ascii="Microsoft YaHei UI Light" w:eastAsia="Microsoft YaHei UI Light" w:hAnsi="Microsoft YaHei UI Light"/>
-        </w:rPr>
-        <w:t>了</w:t>
-      </w:r>
-      <w:proofErr w:type="spellStart"/>
-      <w:r>
-        <w:rPr>
-          <w:rFonts w:ascii="Microsoft YaHei UI Light" w:eastAsia="Microsoft YaHei UI Light" w:hAnsi="Microsoft YaHei UI Light" w:hint="eastAsia"/>
-        </w:rPr>
-        <w:t>CHazelle</w:t>
-      </w:r>
-      <w:proofErr w:type="spellEnd"/>
-      <w:r>
-        <w:rPr>
-          <w:rFonts w:ascii="Microsoft YaHei UI Light" w:eastAsia="Microsoft YaHei UI Light" w:hAnsi="Microsoft YaHei UI Light"/>
-        </w:rPr>
-        <w:t>[</w:t>
-      </w:r>
-      <w:r>
-        <w:rPr>
-          <w:rFonts w:ascii="Microsoft YaHei UI Light" w:eastAsia="Microsoft YaHei UI Light" w:hAnsi="Microsoft YaHei UI Light"/>
-        </w:rPr>
-        <w:t>2</w:t>
-      </w:r>
-      <w:r>
-        <w:rPr>
-          <w:rFonts w:ascii="Microsoft YaHei UI Light" w:eastAsia="Microsoft YaHei UI Light" w:hAnsi="Microsoft YaHei UI Light"/>
-        </w:rPr>
-        <w:t>]</w:t>
-      </w:r>
-      <w:r>
-        <w:rPr>
-          <w:rFonts w:ascii="Microsoft YaHei UI Light" w:eastAsia="Microsoft YaHei UI Light" w:hAnsi="Microsoft YaHei UI Light" w:hint="eastAsia"/>
+      <w:r>
+        <w:rPr>
+          <w:rFonts w:ascii="Microsoft YaHei UI Light" w:eastAsia="Microsoft YaHei UI Light" w:hAnsi="Microsoft YaHei UI Light"/>
+        </w:rPr>
+        <w:t>时间内计算它们的交点以及将其表示为DCEL</w:t>
+      </w:r>
+      <w:r>
+        <w:rPr>
+          <w:rFonts w:ascii="Microsoft YaHei UI Light" w:eastAsia="Microsoft YaHei UI Light" w:hAnsi="Microsoft YaHei UI Light"/>
+        </w:rPr>
+        <w:t>的形式</w:t>
+      </w:r>
+      <w:r>
+        <w:rPr>
+          <w:rFonts w:ascii="Microsoft YaHei UI Light" w:eastAsia="Microsoft YaHei UI Light" w:hAnsi="Microsoft YaHei UI Light" w:hint="eastAsia"/>
+        </w:rPr>
+        <w:t>。</w:t>
+      </w:r>
+      <w:r>
+        <w:rPr>
+          <w:rFonts w:ascii="Microsoft YaHei UI Light" w:eastAsia="Microsoft YaHei UI Light" w:hAnsi="Microsoft YaHei UI Light"/>
+        </w:rPr>
+        <w:t>当</w:t>
+      </w:r>
+      <w:r>
+        <w:rPr>
+          <w:rFonts w:ascii="Microsoft YaHei UI Light" w:eastAsia="Microsoft YaHei UI Light" w:hAnsi="Microsoft YaHei UI Light" w:hint="eastAsia"/>
+        </w:rPr>
+        <w:t>加入</w:t>
+      </w:r>
+      <w:r>
+        <w:rPr>
+          <w:rFonts w:ascii="Microsoft YaHei UI Light" w:eastAsia="Microsoft YaHei UI Light" w:hAnsi="Microsoft YaHei UI Light"/>
+        </w:rPr>
+        <w:t>一条新的直线L</w:t>
+      </w:r>
+      <w:r>
+        <w:rPr>
+          <w:rFonts w:ascii="Microsoft YaHei UI Light" w:eastAsia="Microsoft YaHei UI Light" w:hAnsi="Microsoft YaHei UI Light" w:hint="eastAsia"/>
+        </w:rPr>
+        <w:t>（由</w:t>
+      </w:r>
+      <w:r>
+        <w:rPr>
+          <w:rFonts w:ascii="Microsoft YaHei UI Light" w:eastAsia="Microsoft YaHei UI Light" w:hAnsi="Microsoft YaHei UI Light"/>
+        </w:rPr>
+        <w:t>q转化）时</w:t>
+      </w:r>
+      <w:r>
+        <w:rPr>
+          <w:rFonts w:ascii="Microsoft YaHei UI Light" w:eastAsia="Microsoft YaHei UI Light" w:hAnsi="Microsoft YaHei UI Light" w:hint="eastAsia"/>
+        </w:rPr>
+        <w:t>，</w:t>
+      </w:r>
+      <w:r>
+        <w:rPr>
+          <w:rFonts w:ascii="Microsoft YaHei UI Light" w:eastAsia="Microsoft YaHei UI Light" w:hAnsi="Microsoft YaHei UI Light" w:hint="eastAsia"/>
+        </w:rPr>
+        <w:t>我们</w:t>
+      </w:r>
+      <w:r>
+        <w:rPr>
+          <w:rFonts w:ascii="Microsoft YaHei UI Light" w:eastAsia="Microsoft YaHei UI Light" w:hAnsi="Microsoft YaHei UI Light"/>
+        </w:rPr>
+        <w:t>可以根据</w:t>
+      </w:r>
+      <w:r>
+        <w:rPr>
+          <w:rFonts w:ascii="Microsoft YaHei UI Light" w:eastAsia="Microsoft YaHei UI Light" w:hAnsi="Microsoft YaHei UI Light" w:hint="eastAsia"/>
+        </w:rPr>
+        <w:t>直线排布</w:t>
+      </w:r>
+      <w:r>
+        <w:rPr>
+          <w:rFonts w:ascii="Microsoft YaHei UI Light" w:eastAsia="Microsoft YaHei UI Light" w:hAnsi="Microsoft YaHei UI Light"/>
+        </w:rPr>
+        <w:t>DECL</w:t>
+      </w:r>
+      <w:r>
+        <w:rPr>
+          <w:rFonts w:ascii="Microsoft YaHei UI Light" w:eastAsia="Microsoft YaHei UI Light" w:hAnsi="Microsoft YaHei UI Light" w:hint="eastAsia"/>
+        </w:rPr>
+        <w:t>表示</w:t>
+      </w:r>
+      <w:r>
+        <w:rPr>
+          <w:rFonts w:ascii="Microsoft YaHei UI Light" w:eastAsia="Microsoft YaHei UI Light" w:hAnsi="Microsoft YaHei UI Light"/>
         </w:rPr>
         <w:t>中</w:t>
       </w:r>
       <w:r>
         <w:rPr>
-          <w:rFonts w:ascii="Microsoft YaHei UI Light" w:eastAsia="Microsoft YaHei UI Light" w:hAnsi="Microsoft YaHei UI Light"/>
-        </w:rPr>
-        <w:t>的算法。</w:t>
-      </w:r>
-      <w:r>
-        <w:rPr>
-          <w:rFonts w:ascii="Microsoft YaHei UI Light" w:eastAsia="Microsoft YaHei UI Light" w:hAnsi="Microsoft YaHei UI Light" w:hint="eastAsia"/>
-        </w:rPr>
-        <w:t>其中</w:t>
-      </w:r>
-      <w:r>
-        <w:rPr>
-          <w:rFonts w:ascii="Microsoft YaHei UI Light" w:eastAsia="Microsoft YaHei UI Light" w:hAnsi="Microsoft YaHei UI Light"/>
-        </w:rPr>
-        <w:t>将平面内的点和直线按一定关系转化为</w:t>
-      </w:r>
-      <w:r>
-        <w:rPr>
-          <w:rFonts w:ascii="Microsoft YaHei UI Light" w:eastAsia="Microsoft YaHei UI Light" w:hAnsi="Microsoft YaHei UI Light" w:hint="eastAsia"/>
-        </w:rPr>
-        <w:t>相应</w:t>
-      </w:r>
-      <w:r>
-        <w:rPr>
-          <w:rFonts w:ascii="Microsoft YaHei UI Light" w:eastAsia="Microsoft YaHei UI Light" w:hAnsi="Microsoft YaHei UI Light"/>
-        </w:rPr>
-        <w:t>的直线</w:t>
-      </w:r>
-      <w:r>
-        <w:rPr>
-          <w:rFonts w:ascii="Microsoft YaHei UI Light" w:eastAsia="Microsoft YaHei UI Light" w:hAnsi="Microsoft YaHei UI Light" w:hint="eastAsia"/>
-        </w:rPr>
-        <w:t>和</w:t>
-      </w:r>
-      <w:r>
-        <w:rPr>
-          <w:rFonts w:ascii="Microsoft YaHei UI Light" w:eastAsia="Microsoft YaHei UI Light" w:hAnsi="Microsoft YaHei UI Light"/>
-        </w:rPr>
-        <w:t>点，</w:t>
-      </w:r>
-      <w:r>
-        <w:rPr>
-          <w:rFonts w:ascii="Microsoft YaHei UI Light" w:eastAsia="Microsoft YaHei UI Light" w:hAnsi="Microsoft YaHei UI Light" w:hint="eastAsia"/>
-        </w:rPr>
-        <w:t>这样就将</w:t>
-      </w:r>
-      <w:r>
-        <w:rPr>
-          <w:rFonts w:ascii="Microsoft YaHei UI Light" w:eastAsia="Microsoft YaHei UI Light" w:hAnsi="Microsoft YaHei UI Light"/>
-        </w:rPr>
-        <w:t>原先的</w:t>
-      </w:r>
-      <w:proofErr w:type="gramStart"/>
-      <w:r>
-        <w:rPr>
-          <w:rFonts w:ascii="Microsoft YaHei UI Light" w:eastAsia="Microsoft YaHei UI Light" w:hAnsi="Microsoft YaHei UI Light"/>
-        </w:rPr>
-        <w:t>极</w:t>
-      </w:r>
-      <w:proofErr w:type="gramEnd"/>
-      <w:r>
-        <w:rPr>
-          <w:rFonts w:ascii="Microsoft YaHei UI Light" w:eastAsia="Microsoft YaHei UI Light" w:hAnsi="Microsoft YaHei UI Light"/>
-        </w:rPr>
-        <w:t>角（</w:t>
-      </w:r>
-      <w:r>
-        <w:rPr>
-          <w:rFonts w:ascii="Microsoft YaHei UI Light" w:eastAsia="Microsoft YaHei UI Light" w:hAnsi="Microsoft YaHei UI Light" w:hint="eastAsia"/>
-        </w:rPr>
-        <w:t>q</w:t>
-      </w:r>
-      <w:r>
-        <w:rPr>
-          <w:rFonts w:ascii="Microsoft YaHei UI Light" w:eastAsia="Microsoft YaHei UI Light" w:hAnsi="Microsoft YaHei UI Light"/>
-        </w:rPr>
-        <w:t>与P顶点所在直线的斜率）</w:t>
-      </w:r>
-      <w:r>
-        <w:rPr>
-          <w:rFonts w:ascii="Microsoft YaHei UI Light" w:eastAsia="Microsoft YaHei UI Light" w:hAnsi="Microsoft YaHei UI Light" w:hint="eastAsia"/>
-        </w:rPr>
-        <w:t>转化</w:t>
-      </w:r>
-      <w:r>
-        <w:rPr>
-          <w:rFonts w:ascii="Microsoft YaHei UI Light" w:eastAsia="Microsoft YaHei UI Light" w:hAnsi="Microsoft YaHei UI Light"/>
-        </w:rPr>
-        <w:t>为了变换后直线间交点的横坐标。</w:t>
-      </w:r>
-      <w:r>
-        <w:rPr>
-          <w:rFonts w:ascii="Microsoft YaHei UI Light" w:eastAsia="Microsoft YaHei UI Light" w:hAnsi="Microsoft YaHei UI Light" w:hint="eastAsia"/>
-        </w:rPr>
-        <w:t>接着</w:t>
-      </w:r>
-      <w:r>
-        <w:rPr>
-          <w:rFonts w:ascii="Microsoft YaHei UI Light" w:eastAsia="Microsoft YaHei UI Light" w:hAnsi="Microsoft YaHei UI Light"/>
-        </w:rPr>
-        <w:t>需要计算</w:t>
-      </w:r>
-      <w:r>
-        <w:rPr>
-          <w:rFonts w:ascii="Microsoft YaHei UI Light" w:eastAsia="Microsoft YaHei UI Light" w:hAnsi="Microsoft YaHei UI Light" w:hint="eastAsia"/>
-        </w:rPr>
-        <w:t>一组</w:t>
-      </w:r>
-      <w:r>
-        <w:rPr>
-          <w:rFonts w:ascii="Microsoft YaHei UI Light" w:eastAsia="Microsoft YaHei UI Light" w:hAnsi="Microsoft YaHei UI Light"/>
-        </w:rPr>
-        <w:t>直线排布，如下图所示，</w:t>
-      </w:r>
-      <w:r>
-        <w:rPr>
-          <w:rFonts w:ascii="Microsoft YaHei UI Light" w:eastAsia="Microsoft YaHei UI Light" w:hAnsi="Microsoft YaHei UI Light" w:hint="eastAsia"/>
-        </w:rPr>
-        <w:t>其中</w:t>
-      </w:r>
-      <w:r>
-        <w:rPr>
-          <w:rFonts w:ascii="Microsoft YaHei UI Light" w:eastAsia="Microsoft YaHei UI Light" w:hAnsi="Microsoft YaHei UI Light"/>
-        </w:rPr>
-        <w:t>的直线由原先多边形</w:t>
-      </w:r>
-      <w:r>
-        <w:rPr>
-          <w:rFonts w:ascii="Microsoft YaHei UI Light" w:eastAsia="Microsoft YaHei UI Light" w:hAnsi="Microsoft YaHei UI Light" w:hint="eastAsia"/>
-        </w:rPr>
-        <w:t>P</w:t>
-      </w:r>
-      <w:r>
-        <w:rPr>
-          <w:rFonts w:ascii="Microsoft YaHei UI Light" w:eastAsia="Microsoft YaHei UI Light" w:hAnsi="Microsoft YaHei UI Light"/>
-        </w:rPr>
-        <w:t>的顶点转化而来，</w:t>
-      </w:r>
-      <w:r>
-        <w:rPr>
-          <w:rFonts w:ascii="Microsoft YaHei UI Light" w:eastAsia="Microsoft YaHei UI Light" w:hAnsi="Microsoft YaHei UI Light" w:hint="eastAsia"/>
-        </w:rPr>
-        <w:t>我们</w:t>
-      </w:r>
-      <w:r>
-        <w:rPr>
-          <w:rFonts w:ascii="Microsoft YaHei UI Light" w:eastAsia="Microsoft YaHei UI Light" w:hAnsi="Microsoft YaHei UI Light"/>
-        </w:rPr>
-        <w:t>可以在O(n</w:t>
-      </w:r>
-      <w:r>
-        <w:rPr>
-          <w:rFonts w:ascii="Microsoft YaHei UI Light" w:eastAsia="Microsoft YaHei UI Light" w:hAnsi="Microsoft YaHei UI Light"/>
-          <w:vertAlign w:val="superscript"/>
-        </w:rPr>
-        <w:t>2</w:t>
-      </w:r>
-      <w:r>
-        <w:rPr>
-          <w:rFonts w:ascii="Microsoft YaHei UI Light" w:eastAsia="Microsoft YaHei UI Light" w:hAnsi="Microsoft YaHei UI Light"/>
-        </w:rPr>
-        <w:t>)</w:t>
-      </w:r>
-      <w:r>
-        <w:rPr>
-          <w:rFonts w:ascii="Microsoft YaHei UI Light" w:eastAsia="Microsoft YaHei UI Light" w:hAnsi="Microsoft YaHei UI Light" w:hint="eastAsia"/>
-        </w:rPr>
-        <w:t>的</w:t>
-      </w:r>
-      <w:r>
-        <w:rPr>
-          <w:rFonts w:ascii="Microsoft YaHei UI Light" w:eastAsia="Microsoft YaHei UI Light" w:hAnsi="Microsoft YaHei UI Light"/>
-        </w:rPr>
-        <w:t>时间内计算它们的交点以及将其表示为DCEL</w:t>
-      </w:r>
-      <w:r>
-        <w:rPr>
-          <w:rFonts w:ascii="Microsoft YaHei UI Light" w:eastAsia="Microsoft YaHei UI Light" w:hAnsi="Microsoft YaHei UI Light"/>
-        </w:rPr>
-        <w:t>的形式</w:t>
-      </w:r>
-      <w:r>
-        <w:rPr>
-          <w:rFonts w:ascii="Microsoft YaHei UI Light" w:eastAsia="Microsoft YaHei UI Light" w:hAnsi="Microsoft YaHei UI Light" w:hint="eastAsia"/>
-        </w:rPr>
-        <w:t>。</w:t>
-      </w:r>
-      <w:r>
-        <w:rPr>
-          <w:rFonts w:ascii="Microsoft YaHei UI Light" w:eastAsia="Microsoft YaHei UI Light" w:hAnsi="Microsoft YaHei UI Light"/>
-        </w:rPr>
-        <w:t>当</w:t>
-      </w:r>
-      <w:r>
-        <w:rPr>
-          <w:rFonts w:ascii="Microsoft YaHei UI Light" w:eastAsia="Microsoft YaHei UI Light" w:hAnsi="Microsoft YaHei UI Light" w:hint="eastAsia"/>
-        </w:rPr>
-        <w:t>加入</w:t>
-      </w:r>
-      <w:r>
-        <w:rPr>
-          <w:rFonts w:ascii="Microsoft YaHei UI Light" w:eastAsia="Microsoft YaHei UI Light" w:hAnsi="Microsoft YaHei UI Light"/>
-        </w:rPr>
-        <w:t>一条新的直线L</w:t>
-      </w:r>
-      <w:r>
-        <w:rPr>
-          <w:rFonts w:ascii="Microsoft YaHei UI Light" w:eastAsia="Microsoft YaHei UI Light" w:hAnsi="Microsoft YaHei UI Light" w:hint="eastAsia"/>
-        </w:rPr>
-        <w:t>（由</w:t>
-      </w:r>
-      <w:r>
-        <w:rPr>
-          <w:rFonts w:ascii="Microsoft YaHei UI Light" w:eastAsia="Microsoft YaHei UI Light" w:hAnsi="Microsoft YaHei UI Light"/>
-        </w:rPr>
-        <w:t>q转化）时</w:t>
-      </w:r>
-      <w:r>
-        <w:rPr>
-          <w:rFonts w:ascii="Microsoft YaHei UI Light" w:eastAsia="Microsoft YaHei UI Light" w:hAnsi="Microsoft YaHei UI Light" w:hint="eastAsia"/>
-        </w:rPr>
-        <w:t>，</w:t>
-      </w:r>
-      <w:r>
-        <w:rPr>
-          <w:rFonts w:ascii="Microsoft YaHei UI Light" w:eastAsia="Microsoft YaHei UI Light" w:hAnsi="Microsoft YaHei UI Light" w:hint="eastAsia"/>
-        </w:rPr>
-        <w:t>我们</w:t>
-      </w:r>
-      <w:r>
-        <w:rPr>
-          <w:rFonts w:ascii="Microsoft YaHei UI Light" w:eastAsia="Microsoft YaHei UI Light" w:hAnsi="Microsoft YaHei UI Light"/>
-        </w:rPr>
-        <w:t>可以根据</w:t>
-      </w:r>
-      <w:r>
-        <w:rPr>
-          <w:rFonts w:ascii="Microsoft YaHei UI Light" w:eastAsia="Microsoft YaHei UI Light" w:hAnsi="Microsoft YaHei UI Light" w:hint="eastAsia"/>
-        </w:rPr>
-        <w:t>直线排布</w:t>
-      </w:r>
-      <w:r>
-        <w:rPr>
-          <w:rFonts w:ascii="Microsoft YaHei UI Light" w:eastAsia="Microsoft YaHei UI Light" w:hAnsi="Microsoft YaHei UI Light"/>
-        </w:rPr>
-        <w:t>DECL</w:t>
-      </w:r>
-      <w:r>
-        <w:rPr>
-          <w:rFonts w:ascii="Microsoft YaHei UI Light" w:eastAsia="Microsoft YaHei UI Light" w:hAnsi="Microsoft YaHei UI Light" w:hint="eastAsia"/>
-        </w:rPr>
-        <w:t>表示</w:t>
-      </w:r>
-      <w:r>
-        <w:rPr>
-          <w:rFonts w:ascii="Microsoft YaHei UI Light" w:eastAsia="Microsoft YaHei UI Light" w:hAnsi="Microsoft YaHei UI Light"/>
-        </w:rPr>
-        <w:t>中</w:t>
-      </w:r>
-      <w:r>
-        <w:rPr>
           <w:rFonts w:ascii="Microsoft YaHei UI Light" w:eastAsia="Microsoft YaHei UI Light" w:hAnsi="Microsoft YaHei UI Light" w:hint="eastAsia"/>
         </w:rPr>
         <w:t>边</w:t>
@@ -1268,21 +1240,7 @@
         <w:rPr>
           <w:rFonts w:ascii="Microsoft YaHei UI Light" w:eastAsia="Microsoft YaHei UI Light" w:hAnsi="Microsoft YaHei UI Light"/>
         </w:rPr>
-        <w:t>P所有顶点关于q的</w:t>
-      </w:r>
-      <w:proofErr w:type="gramStart"/>
-      <w:r>
-        <w:rPr>
-          <w:rFonts w:ascii="Microsoft YaHei UI Light" w:eastAsia="Microsoft YaHei UI Light" w:hAnsi="Microsoft YaHei UI Light"/>
-        </w:rPr>
-        <w:t>极</w:t>
-      </w:r>
-      <w:proofErr w:type="gramEnd"/>
-      <w:r>
-        <w:rPr>
-          <w:rFonts w:ascii="Microsoft YaHei UI Light" w:eastAsia="Microsoft YaHei UI Light" w:hAnsi="Microsoft YaHei UI Light"/>
-        </w:rPr>
-        <w:t>角序。</w:t>
+        <w:t>P所有顶点关于q的极角序。</w:t>
       </w:r>
     </w:p>
     <w:p>
@@ -1398,16 +1356,8 @@
         <w:rPr>
           <w:rFonts w:ascii="Microsoft YaHei UI Light" w:eastAsia="Microsoft YaHei UI Light" w:hAnsi="Microsoft YaHei UI Light"/>
         </w:rPr>
-        <w:t>很多成熟的算法可在O(</w:t>
-      </w:r>
-      <w:proofErr w:type="spellStart"/>
-      <w:r>
-        <w:rPr>
-          <w:rFonts w:ascii="Microsoft YaHei UI Light" w:eastAsia="Microsoft YaHei UI Light" w:hAnsi="Microsoft YaHei UI Light"/>
-        </w:rPr>
-        <w:t>nlogn</w:t>
-      </w:r>
-      <w:proofErr w:type="spellEnd"/>
+        <w:t>很多成熟的算法可在O(nlogn</w:t>
+      </w:r>
       <w:r>
         <w:rPr>
           <w:rFonts w:ascii="Microsoft YaHei UI Light" w:eastAsia="Microsoft YaHei UI Light" w:hAnsi="Microsoft YaHei UI Light" w:hint="eastAsia"/>
@@ -1459,31 +1409,43 @@
         </w:rPr>
         <w:t>计算顶点</w:t>
       </w:r>
-      <w:proofErr w:type="gramStart"/>
-      <w:r>
-        <w:rPr>
-          <w:rFonts w:ascii="Microsoft YaHei UI Light" w:eastAsia="Microsoft YaHei UI Light" w:hAnsi="Microsoft YaHei UI Light"/>
-        </w:rPr>
-        <w:t>极</w:t>
-      </w:r>
-      <w:proofErr w:type="gramEnd"/>
-      <w:r>
-        <w:rPr>
-          <w:rFonts w:ascii="Microsoft YaHei UI Light" w:eastAsia="Microsoft YaHei UI Light" w:hAnsi="Microsoft YaHei UI Light"/>
-        </w:rPr>
-        <w:t>角序</w:t>
-      </w:r>
-      <w:r>
-        <w:rPr>
-          <w:rFonts w:ascii="Microsoft YaHei UI Light" w:eastAsia="Microsoft YaHei UI Light" w:hAnsi="Microsoft YaHei UI Light" w:hint="eastAsia"/>
-        </w:rPr>
-        <w:t>、计算</w:t>
-      </w:r>
-      <w:r>
-        <w:rPr>
-          <w:rFonts w:ascii="Microsoft YaHei UI Light" w:eastAsia="Microsoft YaHei UI Light" w:hAnsi="Microsoft YaHei UI Light"/>
-        </w:rPr>
-        <w:t>多边形边关于输入点的偏序关系以及线性集合并计算可视多边形三个方面</w:t>
+      <w:r>
+        <w:rPr>
+          <w:rFonts w:ascii="Microsoft YaHei UI Light" w:eastAsia="Microsoft YaHei UI Light" w:hAnsi="Microsoft YaHei UI Light"/>
+        </w:rPr>
+        <w:t>极角序</w:t>
+      </w:r>
+      <w:r>
+        <w:rPr>
+          <w:rFonts w:ascii="Microsoft YaHei UI Light" w:eastAsia="Microsoft YaHei UI Light" w:hAnsi="Microsoft YaHei UI Light" w:hint="eastAsia"/>
+        </w:rPr>
+        <w:t>，</w:t>
+      </w:r>
+      <w:bookmarkStart w:id="0" w:name="_GoBack"/>
+      <w:bookmarkEnd w:id="0"/>
+      <w:r>
+        <w:rPr>
+          <w:rFonts w:ascii="Microsoft YaHei UI Light" w:eastAsia="Microsoft YaHei UI Light" w:hAnsi="Microsoft YaHei UI Light" w:hint="eastAsia"/>
+        </w:rPr>
+        <w:t>计算</w:t>
+      </w:r>
+      <w:r>
+        <w:rPr>
+          <w:rFonts w:ascii="Microsoft YaHei UI Light" w:eastAsia="Microsoft YaHei UI Light" w:hAnsi="Microsoft YaHei UI Light"/>
+        </w:rPr>
+        <w:t>多边形边关于输入点的偏序关系以及线性集合</w:t>
+      </w:r>
+      <w:r>
+        <w:rPr>
+          <w:rFonts w:ascii="Microsoft YaHei UI Light" w:eastAsia="Microsoft YaHei UI Light" w:hAnsi="Microsoft YaHei UI Light" w:hint="eastAsia"/>
+        </w:rPr>
+        <w:t>，</w:t>
+      </w:r>
+      <w:r>
+        <w:rPr>
+          <w:rFonts w:ascii="Microsoft YaHei UI Light" w:eastAsia="Microsoft YaHei UI Light" w:hAnsi="Microsoft YaHei UI Light"/>
+        </w:rPr>
+        <w:t>并计算可视多边形三个方面</w:t>
       </w:r>
       <w:r>
         <w:rPr>
@@ -1510,21 +1472,7 @@
         <w:rPr>
           <w:rFonts w:ascii="Microsoft YaHei UI Light" w:eastAsia="Microsoft YaHei UI Light" w:hAnsi="Microsoft YaHei UI Light"/>
         </w:rPr>
-        <w:t>计算顶点</w:t>
-      </w:r>
-      <w:proofErr w:type="gramStart"/>
-      <w:r>
-        <w:rPr>
-          <w:rFonts w:ascii="Microsoft YaHei UI Light" w:eastAsia="Microsoft YaHei UI Light" w:hAnsi="Microsoft YaHei UI Light"/>
-        </w:rPr>
-        <w:t>极</w:t>
-      </w:r>
-      <w:proofErr w:type="gramEnd"/>
-      <w:r>
-        <w:rPr>
-          <w:rFonts w:ascii="Microsoft YaHei UI Light" w:eastAsia="Microsoft YaHei UI Light" w:hAnsi="Microsoft YaHei UI Light"/>
-        </w:rPr>
-        <w:t>角序</w:t>
+        <w:t>计算顶点极角序</w:t>
       </w:r>
     </w:p>
     <w:p>
@@ -1541,19 +1489,11 @@
         </w:rPr>
         <w:t>计算</w:t>
       </w:r>
-      <w:proofErr w:type="gramStart"/>
-      <w:r>
-        <w:rPr>
-          <w:rFonts w:ascii="Microsoft YaHei UI Light" w:eastAsia="Microsoft YaHei UI Light" w:hAnsi="Microsoft YaHei UI Light"/>
-        </w:rPr>
-        <w:t>极角序</w:t>
-      </w:r>
-      <w:proofErr w:type="gramEnd"/>
-      <w:r>
-        <w:rPr>
-          <w:rFonts w:ascii="Microsoft YaHei UI Light" w:eastAsia="Microsoft YaHei UI Light" w:hAnsi="Microsoft YaHei UI Light"/>
-        </w:rPr>
-        <w:t>的预处理工作已在前文介绍，</w:t>
+      <w:r>
+        <w:rPr>
+          <w:rFonts w:ascii="Microsoft YaHei UI Light" w:eastAsia="Microsoft YaHei UI Light" w:hAnsi="Microsoft YaHei UI Light"/>
+        </w:rPr>
+        <w:t>极角序的预处理工作已在前文介绍，</w:t>
       </w:r>
       <w:r>
         <w:rPr>
@@ -1585,19 +1525,11 @@
         </w:rPr>
         <w:t>计算</w:t>
       </w:r>
-      <w:proofErr w:type="gramStart"/>
-      <w:r>
-        <w:rPr>
-          <w:rFonts w:ascii="Microsoft YaHei UI Light" w:eastAsia="Microsoft YaHei UI Light" w:hAnsi="Microsoft YaHei UI Light"/>
-        </w:rPr>
-        <w:t>极角序</w:t>
-      </w:r>
-      <w:proofErr w:type="gramEnd"/>
-      <w:r>
-        <w:rPr>
-          <w:rFonts w:ascii="Microsoft YaHei UI Light" w:eastAsia="Microsoft YaHei UI Light" w:hAnsi="Microsoft YaHei UI Light"/>
-        </w:rPr>
-        <w:t>从而使整个计算过程在线性时间内完成，</w:t>
+      <w:r>
+        <w:rPr>
+          <w:rFonts w:ascii="Microsoft YaHei UI Light" w:eastAsia="Microsoft YaHei UI Light" w:hAnsi="Microsoft YaHei UI Light"/>
+        </w:rPr>
+        <w:t>极角序从而使整个计算过程在线性时间内完成，</w:t>
       </w:r>
       <w:r>
         <w:rPr>
@@ -1737,7 +1669,6 @@
         </w:rPr>
         <w:t>线段</w:t>
       </w:r>
-      <w:proofErr w:type="spellStart"/>
       <w:r>
         <w:rPr>
           <w:rFonts w:ascii="Microsoft YaHei UI Light" w:eastAsia="Microsoft YaHei UI Light" w:hAnsi="Microsoft YaHei UI Light"/>
@@ -1751,14 +1682,12 @@
         </w:rPr>
         <w:t>i</w:t>
       </w:r>
-      <w:proofErr w:type="spellEnd"/>
       <w:r>
         <w:rPr>
           <w:rFonts w:ascii="Microsoft YaHei UI Light" w:eastAsia="Microsoft YaHei UI Light" w:hAnsi="Microsoft YaHei UI Light" w:hint="eastAsia"/>
         </w:rPr>
         <w:t>和</w:t>
       </w:r>
-      <w:proofErr w:type="spellStart"/>
       <w:r>
         <w:rPr>
           <w:rFonts w:ascii="Microsoft YaHei UI Light" w:eastAsia="Microsoft YaHei UI Light" w:hAnsi="Microsoft YaHei UI Light"/>
@@ -1772,7 +1701,6 @@
         </w:rPr>
         <w:t>j</w:t>
       </w:r>
-      <w:proofErr w:type="spellEnd"/>
       <w:r>
         <w:rPr>
           <w:rFonts w:ascii="Microsoft YaHei UI Light" w:eastAsia="Microsoft YaHei UI Light" w:hAnsi="Microsoft YaHei UI Light" w:hint="eastAsia"/>
@@ -1795,14 +1723,7 @@
         <w:rPr>
           <w:rFonts w:ascii="Microsoft YaHei UI Light" w:eastAsia="Microsoft YaHei UI Light" w:hAnsi="Microsoft YaHei UI Light"/>
         </w:rPr>
-        <w:t>这条射线先与</w:t>
-      </w:r>
-      <w:proofErr w:type="spellStart"/>
-      <w:r>
-        <w:rPr>
-          <w:rFonts w:ascii="Microsoft YaHei UI Light" w:eastAsia="Microsoft YaHei UI Light" w:hAnsi="Microsoft YaHei UI Light"/>
-        </w:rPr>
-        <w:t>s</w:t>
+        <w:t>这条射线先与s</w:t>
       </w:r>
       <w:r>
         <w:rPr>
@@ -1811,14 +1732,12 @@
         </w:rPr>
         <w:t>i</w:t>
       </w:r>
-      <w:proofErr w:type="spellEnd"/>
       <w:r>
         <w:rPr>
           <w:rFonts w:ascii="Microsoft YaHei UI Light" w:eastAsia="Microsoft YaHei UI Light" w:hAnsi="Microsoft YaHei UI Light"/>
         </w:rPr>
         <w:t>相交，</w:t>
       </w:r>
-      <w:proofErr w:type="gramStart"/>
       <w:r>
         <w:rPr>
           <w:rFonts w:ascii="Microsoft YaHei UI Light" w:eastAsia="Microsoft YaHei UI Light" w:hAnsi="Microsoft YaHei UI Light" w:hint="eastAsia"/>
@@ -1829,31 +1748,121 @@
         <w:rPr>
           <w:rFonts w:ascii="Microsoft YaHei UI Light" w:eastAsia="Microsoft YaHei UI Light" w:hAnsi="Microsoft YaHei UI Light"/>
         </w:rPr>
-        <w:t>记作</w:t>
-      </w:r>
-      <w:proofErr w:type="spellStart"/>
-      <w:proofErr w:type="gramEnd"/>
-      <w:r>
-        <w:rPr>
-          <w:rFonts w:ascii="Microsoft YaHei UI Light" w:eastAsia="Microsoft YaHei UI Light" w:hAnsi="Microsoft YaHei UI Light"/>
-        </w:rPr>
-        <w:t>s</w:t>
+        <w:t>记作s</w:t>
       </w:r>
       <w:r>
         <w:rPr>
           <w:rFonts w:ascii="Microsoft YaHei UI Light" w:eastAsia="Microsoft YaHei UI Light" w:hAnsi="Microsoft YaHei UI Light"/>
           <w:vertAlign w:val="subscript"/>
         </w:rPr>
-        <w:t>i</w:t>
-      </w:r>
-      <w:proofErr w:type="spellEnd"/>
+        <w:t xml:space="preserve">i </w:t>
+      </w:r>
+      <w:r>
+        <w:rPr>
+          <w:rFonts w:ascii="Microsoft YaHei UI Light" w:eastAsia="Microsoft YaHei UI Light" w:hAnsi="Microsoft YaHei UI Light" w:hint="eastAsia"/>
+        </w:rPr>
+        <w:t>&lt;</w:t>
+      </w:r>
       <w:r>
         <w:rPr>
           <w:rFonts w:ascii="Microsoft YaHei UI Light" w:eastAsia="Microsoft YaHei UI Light" w:hAnsi="Microsoft YaHei UI Light"/>
           <w:vertAlign w:val="subscript"/>
         </w:rPr>
-        <w:t xml:space="preserve"> </w:t>
-      </w:r>
+        <w:t>q</w:t>
+      </w:r>
+      <w:r>
+        <w:rPr>
+          <w:rFonts w:ascii="Microsoft YaHei UI Light" w:eastAsia="Microsoft YaHei UI Light" w:hAnsi="Microsoft YaHei UI Light"/>
+        </w:rPr>
+        <w:t xml:space="preserve"> s</w:t>
+      </w:r>
+      <w:r>
+        <w:rPr>
+          <w:rFonts w:ascii="Microsoft YaHei UI Light" w:eastAsia="Microsoft YaHei UI Light" w:hAnsi="Microsoft YaHei UI Light"/>
+          <w:vertAlign w:val="subscript"/>
+        </w:rPr>
+        <w:t>j</w:t>
+      </w:r>
+      <w:r>
+        <w:rPr>
+          <w:rFonts w:ascii="Microsoft YaHei UI Light" w:eastAsia="Microsoft YaHei UI Light" w:hAnsi="Microsoft YaHei UI Light" w:hint="eastAsia"/>
+        </w:rPr>
+        <w:t>。</w:t>
+      </w:r>
+      <w:r>
+        <w:rPr>
+          <w:rFonts w:ascii="Microsoft YaHei UI Light" w:eastAsia="Microsoft YaHei UI Light" w:hAnsi="Microsoft YaHei UI Light" w:hint="eastAsia"/>
+        </w:rPr>
+        <w:t>利用</w:t>
+      </w:r>
+      <w:r>
+        <w:rPr>
+          <w:rFonts w:ascii="Microsoft YaHei UI Light" w:eastAsia="Microsoft YaHei UI Light" w:hAnsi="Microsoft YaHei UI Light"/>
+        </w:rPr>
+        <w:t>预处理得到的多边形P的三角剖分</w:t>
+      </w:r>
+      <w:r>
+        <w:rPr>
+          <w:rFonts w:ascii="Microsoft YaHei UI Light" w:eastAsia="Microsoft YaHei UI Light" w:hAnsi="Microsoft YaHei UI Light" w:hint="eastAsia"/>
+        </w:rPr>
+        <w:t>T</w:t>
+      </w:r>
+      <w:r>
+        <w:rPr>
+          <w:rFonts w:ascii="Microsoft YaHei UI Light" w:eastAsia="Microsoft YaHei UI Light" w:hAnsi="Microsoft YaHei UI Light"/>
+        </w:rPr>
+        <w:t>，我们</w:t>
+      </w:r>
+      <w:r>
+        <w:rPr>
+          <w:rFonts w:ascii="Microsoft YaHei UI Light" w:eastAsia="Microsoft YaHei UI Light" w:hAnsi="Microsoft YaHei UI Light" w:hint="eastAsia"/>
+        </w:rPr>
+        <w:t>可以</w:t>
+      </w:r>
+      <w:r>
+        <w:rPr>
+          <w:rFonts w:ascii="Microsoft YaHei UI Light" w:eastAsia="Microsoft YaHei UI Light" w:hAnsi="Microsoft YaHei UI Light"/>
+        </w:rPr>
+        <w:t>根据输入点q在</w:t>
+      </w:r>
+      <w:r>
+        <w:rPr>
+          <w:rFonts w:ascii="Microsoft YaHei UI Light" w:eastAsia="Microsoft YaHei UI Light" w:hAnsi="Microsoft YaHei UI Light" w:hint="eastAsia"/>
+        </w:rPr>
+        <w:t>T</w:t>
+      </w:r>
+      <w:r>
+        <w:rPr>
+          <w:rFonts w:ascii="Microsoft YaHei UI Light" w:eastAsia="Microsoft YaHei UI Light" w:hAnsi="Microsoft YaHei UI Light"/>
+        </w:rPr>
+        <w:t>上作一些更新，并根据</w:t>
+      </w:r>
+      <w:r>
+        <w:rPr>
+          <w:rFonts w:ascii="Microsoft YaHei UI Light" w:eastAsia="Microsoft YaHei UI Light" w:hAnsi="Microsoft YaHei UI Light" w:hint="eastAsia"/>
+        </w:rPr>
+        <w:t>T</w:t>
+      </w:r>
+      <w:r>
+        <w:rPr>
+          <w:rFonts w:ascii="Microsoft YaHei UI Light" w:eastAsia="Microsoft YaHei UI Light" w:hAnsi="Microsoft YaHei UI Light"/>
+        </w:rPr>
+        <w:t>中三角形</w:t>
+      </w:r>
+      <w:r>
+        <w:rPr>
+          <w:rFonts w:ascii="Microsoft YaHei UI Light" w:eastAsia="Microsoft YaHei UI Light" w:hAnsi="Microsoft YaHei UI Light" w:hint="eastAsia"/>
+        </w:rPr>
+        <w:t>与</w:t>
+      </w:r>
+      <w:r>
+        <w:rPr>
+          <w:rFonts w:ascii="Microsoft YaHei UI Light" w:eastAsia="Microsoft YaHei UI Light" w:hAnsi="Microsoft YaHei UI Light"/>
+        </w:rPr>
+        <w:t>q的位置关系得到一个关于</w:t>
+      </w:r>
+      <w:bookmarkStart w:id="1" w:name="OLE_LINK1"/>
+      <w:bookmarkStart w:id="2" w:name="OLE_LINK2"/>
       <w:r>
         <w:rPr>
           <w:rFonts w:ascii="Microsoft YaHei UI Light" w:eastAsia="Microsoft YaHei UI Light" w:hAnsi="Microsoft YaHei UI Light" w:hint="eastAsia"/>
@@ -1869,131 +1878,24 @@
       </w:r>
       <w:r>
         <w:rPr>
-          <w:rFonts w:ascii="Microsoft YaHei UI Light" w:eastAsia="Microsoft YaHei UI Light" w:hAnsi="Microsoft YaHei UI Light"/>
-        </w:rPr>
-        <w:t xml:space="preserve"> </w:t>
-      </w:r>
-      <w:proofErr w:type="spellStart"/>
-      <w:r>
-        <w:rPr>
-          <w:rFonts w:ascii="Microsoft YaHei UI Light" w:eastAsia="Microsoft YaHei UI Light" w:hAnsi="Microsoft YaHei UI Light"/>
-        </w:rPr>
-        <w:t>s</w:t>
-      </w:r>
-      <w:r>
-        <w:rPr>
-          <w:rFonts w:ascii="Microsoft YaHei UI Light" w:eastAsia="Microsoft YaHei UI Light" w:hAnsi="Microsoft YaHei UI Light"/>
-          <w:vertAlign w:val="subscript"/>
-        </w:rPr>
-        <w:t>j</w:t>
-      </w:r>
-      <w:proofErr w:type="spellEnd"/>
-      <w:r>
-        <w:rPr>
-          <w:rFonts w:ascii="Microsoft YaHei UI Light" w:eastAsia="Microsoft YaHei UI Light" w:hAnsi="Microsoft YaHei UI Light" w:hint="eastAsia"/>
-        </w:rPr>
-        <w:t>。</w:t>
-      </w:r>
-      <w:r>
-        <w:rPr>
-          <w:rFonts w:ascii="Microsoft YaHei UI Light" w:eastAsia="Microsoft YaHei UI Light" w:hAnsi="Microsoft YaHei UI Light" w:hint="eastAsia"/>
-        </w:rPr>
-        <w:t>利用</w:t>
-      </w:r>
-      <w:r>
-        <w:rPr>
-          <w:rFonts w:ascii="Microsoft YaHei UI Light" w:eastAsia="Microsoft YaHei UI Light" w:hAnsi="Microsoft YaHei UI Light"/>
-        </w:rPr>
-        <w:t>预处理得到的多边形P的三角剖分</w:t>
-      </w:r>
-      <w:r>
-        <w:rPr>
-          <w:rFonts w:ascii="Microsoft YaHei UI Light" w:eastAsia="Microsoft YaHei UI Light" w:hAnsi="Microsoft YaHei UI Light" w:hint="eastAsia"/>
-        </w:rPr>
-        <w:t>T</w:t>
-      </w:r>
-      <w:r>
-        <w:rPr>
-          <w:rFonts w:ascii="Microsoft YaHei UI Light" w:eastAsia="Microsoft YaHei UI Light" w:hAnsi="Microsoft YaHei UI Light"/>
-        </w:rPr>
-        <w:t>，我们</w:t>
-      </w:r>
-      <w:r>
-        <w:rPr>
-          <w:rFonts w:ascii="Microsoft YaHei UI Light" w:eastAsia="Microsoft YaHei UI Light" w:hAnsi="Microsoft YaHei UI Light" w:hint="eastAsia"/>
-        </w:rPr>
-        <w:t>可以</w:t>
-      </w:r>
-      <w:r>
-        <w:rPr>
-          <w:rFonts w:ascii="Microsoft YaHei UI Light" w:eastAsia="Microsoft YaHei UI Light" w:hAnsi="Microsoft YaHei UI Light"/>
-        </w:rPr>
-        <w:t>根据输入点q在</w:t>
-      </w:r>
-      <w:r>
-        <w:rPr>
-          <w:rFonts w:ascii="Microsoft YaHei UI Light" w:eastAsia="Microsoft YaHei UI Light" w:hAnsi="Microsoft YaHei UI Light" w:hint="eastAsia"/>
-        </w:rPr>
-        <w:t>T</w:t>
-      </w:r>
-      <w:r>
-        <w:rPr>
-          <w:rFonts w:ascii="Microsoft YaHei UI Light" w:eastAsia="Microsoft YaHei UI Light" w:hAnsi="Microsoft YaHei UI Light"/>
-        </w:rPr>
-        <w:t>上作一些更新，并根据</w:t>
-      </w:r>
-      <w:r>
-        <w:rPr>
-          <w:rFonts w:ascii="Microsoft YaHei UI Light" w:eastAsia="Microsoft YaHei UI Light" w:hAnsi="Microsoft YaHei UI Light" w:hint="eastAsia"/>
-        </w:rPr>
-        <w:t>T</w:t>
-      </w:r>
-      <w:r>
-        <w:rPr>
-          <w:rFonts w:ascii="Microsoft YaHei UI Light" w:eastAsia="Microsoft YaHei UI Light" w:hAnsi="Microsoft YaHei UI Light"/>
-        </w:rPr>
-        <w:t>中三角形</w:t>
-      </w:r>
-      <w:r>
-        <w:rPr>
-          <w:rFonts w:ascii="Microsoft YaHei UI Light" w:eastAsia="Microsoft YaHei UI Light" w:hAnsi="Microsoft YaHei UI Light" w:hint="eastAsia"/>
-        </w:rPr>
-        <w:t>与</w:t>
-      </w:r>
-      <w:r>
-        <w:rPr>
-          <w:rFonts w:ascii="Microsoft YaHei UI Light" w:eastAsia="Microsoft YaHei UI Light" w:hAnsi="Microsoft YaHei UI Light"/>
-        </w:rPr>
-        <w:t>q的位置关系得到一个关于</w:t>
-      </w:r>
-      <w:bookmarkStart w:id="0" w:name="OLE_LINK1"/>
-      <w:bookmarkStart w:id="1" w:name="OLE_LINK2"/>
-      <w:r>
-        <w:rPr>
-          <w:rFonts w:ascii="Microsoft YaHei UI Light" w:eastAsia="Microsoft YaHei UI Light" w:hAnsi="Microsoft YaHei UI Light" w:hint="eastAsia"/>
-        </w:rPr>
-        <w:t>&lt;</w:t>
-      </w:r>
-      <w:r>
-        <w:rPr>
-          <w:rFonts w:ascii="Microsoft YaHei UI Light" w:eastAsia="Microsoft YaHei UI Light" w:hAnsi="Microsoft YaHei UI Light"/>
-          <w:vertAlign w:val="subscript"/>
-        </w:rPr>
-        <w:t>q</w:t>
-      </w:r>
-      <w:r>
-        <w:rPr>
           <w:rFonts w:ascii="Microsoft YaHei UI Light" w:eastAsia="Microsoft YaHei UI Light" w:hAnsi="Microsoft YaHei UI Light" w:hint="eastAsia"/>
         </w:rPr>
         <w:t>关系</w:t>
       </w:r>
-      <w:bookmarkEnd w:id="0"/>
       <w:bookmarkEnd w:id="1"/>
-      <w:r>
-        <w:rPr>
-          <w:rFonts w:ascii="Microsoft YaHei UI Light" w:eastAsia="Microsoft YaHei UI Light" w:hAnsi="Microsoft YaHei UI Light"/>
-        </w:rPr>
-        <w:t>的有向图G，对G作拓扑排序后便可得到多边形</w:t>
+      <w:bookmarkEnd w:id="2"/>
+      <w:r>
+        <w:rPr>
+          <w:rFonts w:ascii="Microsoft YaHei UI Light" w:eastAsia="Microsoft YaHei UI Light" w:hAnsi="Microsoft YaHei UI Light"/>
+        </w:rPr>
+        <w:t>的有向图G，对G作拓扑排序后便可得到多边</w:t>
+      </w:r>
+      <w:r>
+        <w:rPr>
+          <w:rFonts w:ascii="Microsoft YaHei UI Light" w:eastAsia="Microsoft YaHei UI Light" w:hAnsi="Microsoft YaHei UI Light"/>
+        </w:rPr>
+        <w:lastRenderedPageBreak/>
+        <w:t>形</w:t>
       </w:r>
       <w:r>
         <w:rPr>
@@ -2063,7 +1965,6 @@
         <w:rPr>
           <w:rFonts w:ascii="Microsoft YaHei UI Light" w:eastAsia="Microsoft YaHei UI Light" w:hAnsi="Microsoft YaHei UI Light" w:hint="eastAsia"/>
         </w:rPr>
-        <w:lastRenderedPageBreak/>
         <w:t>（3）线性集</w:t>
       </w:r>
       <w:r>
@@ -2151,21 +2052,7 @@
         <w:rPr>
           <w:rFonts w:ascii="Microsoft YaHei UI Light" w:eastAsia="Microsoft YaHei UI Light" w:hAnsi="Microsoft YaHei UI Light"/>
         </w:rPr>
-        <w:t>顶点的</w:t>
-      </w:r>
-      <w:proofErr w:type="gramStart"/>
-      <w:r>
-        <w:rPr>
-          <w:rFonts w:ascii="Microsoft YaHei UI Light" w:eastAsia="Microsoft YaHei UI Light" w:hAnsi="Microsoft YaHei UI Light"/>
-        </w:rPr>
-        <w:t>极角序</w:t>
-      </w:r>
-      <w:proofErr w:type="gramEnd"/>
-      <w:r>
-        <w:rPr>
-          <w:rFonts w:ascii="Microsoft YaHei UI Light" w:eastAsia="Microsoft YaHei UI Light" w:hAnsi="Microsoft YaHei UI Light"/>
-        </w:rPr>
-        <w:t>转化为x坐标，</w:t>
+        <w:t>顶点的极角序转化为x坐标，</w:t>
       </w:r>
       <w:r>
         <w:rPr>
@@ -2203,14 +2090,12 @@
         </w:rPr>
         <w:t>将</w:t>
       </w:r>
-      <w:proofErr w:type="gramStart"/>
       <w:r>
         <w:rPr>
           <w:rFonts w:ascii="Microsoft YaHei UI Light" w:eastAsia="Microsoft YaHei UI Light" w:hAnsi="Microsoft YaHei UI Light" w:hint="eastAsia"/>
         </w:rPr>
         <w:t>原先如</w:t>
       </w:r>
-      <w:proofErr w:type="gramEnd"/>
       <w:r>
         <w:rPr>
           <w:rFonts w:ascii="Microsoft YaHei UI Light" w:eastAsia="Microsoft YaHei UI Light" w:hAnsi="Microsoft YaHei UI Light"/>
@@ -2253,14 +2138,12 @@
         </w:rPr>
         <w:t>可以使用</w:t>
       </w:r>
-      <w:proofErr w:type="spellStart"/>
       <w:r>
         <w:rPr>
           <w:rFonts w:ascii="Microsoft YaHei UI Light" w:eastAsia="Microsoft YaHei UI Light" w:hAnsi="Microsoft YaHei UI Light" w:hint="eastAsia"/>
         </w:rPr>
         <w:t>Gabow</w:t>
       </w:r>
-      <w:proofErr w:type="spellEnd"/>
       <w:r>
         <w:rPr>
           <w:rFonts w:ascii="Microsoft YaHei UI Light" w:eastAsia="Microsoft YaHei UI Light" w:hAnsi="Microsoft YaHei UI Light"/>
@@ -2297,8 +2180,6 @@
         </w:rPr>
         <w:t>线性集合并算法</w:t>
       </w:r>
-      <w:bookmarkStart w:id="2" w:name="_GoBack"/>
-      <w:bookmarkEnd w:id="2"/>
       <w:r>
         <w:rPr>
           <w:rFonts w:ascii="Microsoft YaHei UI Light" w:eastAsia="Microsoft YaHei UI Light" w:hAnsi="Microsoft YaHei UI Light" w:hint="eastAsia"/>
@@ -2576,10 +2457,12 @@
           <w:szCs w:val="20"/>
           <w:shd w:val="clear" w:color="auto" w:fill="FFFFFF"/>
         </w:rPr>
-        <w:t xml:space="preserve">Asano T, Asano T, </w:t>
-      </w:r>
-      <w:proofErr w:type="spellStart"/>
-      <w:r>
+        <w:t>Asano T, Asano T, Guibas L, et al. Visibility of disjoint polygons[J]. Algorithmica, 1986, 1(1-4): 49-63.</w:t>
+      </w:r>
+    </w:p>
+    <w:p>
+      <w:pPr>
+        <w:spacing w:line="400" w:lineRule="exact"/>
         <w:rPr>
           <w:rFonts w:ascii="Microsoft YaHei UI Light" w:eastAsia="Microsoft YaHei UI Light" w:hAnsi="Microsoft YaHei UI Light" w:cs="Arial"/>
           <w:color w:val="222222"/>
@@ -2587,9 +2470,7 @@
           <w:szCs w:val="20"/>
           <w:shd w:val="clear" w:color="auto" w:fill="FFFFFF"/>
         </w:rPr>
-        <w:t>Guibas</w:t>
-      </w:r>
-      <w:proofErr w:type="spellEnd"/>
+      </w:pPr>
       <w:r>
         <w:rPr>
           <w:rFonts w:ascii="Microsoft YaHei UI Light" w:eastAsia="Microsoft YaHei UI Light" w:hAnsi="Microsoft YaHei UI Light" w:cs="Arial"/>
@@ -2598,9 +2479,8 @@
           <w:szCs w:val="20"/>
           <w:shd w:val="clear" w:color="auto" w:fill="FFFFFF"/>
         </w:rPr>
-        <w:t xml:space="preserve"> L, et al. Visibility of disjoint </w:t>
-      </w:r>
-      <w:proofErr w:type="gramStart"/>
+        <w:t xml:space="preserve">[2] </w:t>
+      </w:r>
       <w:r>
         <w:rPr>
           <w:rFonts w:ascii="Microsoft YaHei UI Light" w:eastAsia="Microsoft YaHei UI Light" w:hAnsi="Microsoft YaHei UI Light" w:cs="Arial"/>
@@ -2609,10 +2489,12 @@
           <w:szCs w:val="20"/>
           <w:shd w:val="clear" w:color="auto" w:fill="FFFFFF"/>
         </w:rPr>
-        <w:t>polygons[</w:t>
-      </w:r>
-      <w:proofErr w:type="gramEnd"/>
-      <w:r>
+        <w:t>Chazelle B, Guibas L J, Lee D T. The power of geometric duality[J]. BIT Numerical Mathematics, 1985, 25(1): 76-90.</w:t>
+      </w:r>
+    </w:p>
+    <w:p>
+      <w:pPr>
+        <w:spacing w:line="400" w:lineRule="exact"/>
         <w:rPr>
           <w:rFonts w:ascii="Microsoft YaHei UI Light" w:eastAsia="Microsoft YaHei UI Light" w:hAnsi="Microsoft YaHei UI Light" w:cs="Arial"/>
           <w:color w:val="222222"/>
@@ -2620,9 +2502,7 @@
           <w:szCs w:val="20"/>
           <w:shd w:val="clear" w:color="auto" w:fill="FFFFFF"/>
         </w:rPr>
-        <w:t xml:space="preserve">J]. </w:t>
-      </w:r>
-      <w:proofErr w:type="spellStart"/>
+      </w:pPr>
       <w:r>
         <w:rPr>
           <w:rFonts w:ascii="Microsoft YaHei UI Light" w:eastAsia="Microsoft YaHei UI Light" w:hAnsi="Microsoft YaHei UI Light" w:cs="Arial"/>
@@ -2631,9 +2511,8 @@
           <w:szCs w:val="20"/>
           <w:shd w:val="clear" w:color="auto" w:fill="FFFFFF"/>
         </w:rPr>
-        <w:t>Algorithmica</w:t>
-      </w:r>
-      <w:proofErr w:type="spellEnd"/>
+        <w:t xml:space="preserve">[3] </w:t>
+      </w:r>
       <w:r>
         <w:rPr>
           <w:rFonts w:ascii="Microsoft YaHei UI Light" w:eastAsia="Microsoft YaHei UI Light" w:hAnsi="Microsoft YaHei UI Light" w:cs="Arial"/>
@@ -2642,161 +2521,7 @@
           <w:szCs w:val="20"/>
           <w:shd w:val="clear" w:color="auto" w:fill="FFFFFF"/>
         </w:rPr>
-        <w:t>, 1986, 1(1-4): 49-63.</w:t>
-      </w:r>
-    </w:p>
-    <w:p>
-      <w:pPr>
-        <w:spacing w:line="400" w:lineRule="exact"/>
-        <w:rPr>
-          <w:rFonts w:ascii="Microsoft YaHei UI Light" w:eastAsia="Microsoft YaHei UI Light" w:hAnsi="Microsoft YaHei UI Light" w:cs="Arial"/>
-          <w:color w:val="222222"/>
-          <w:sz w:val="20"/>
-          <w:szCs w:val="20"/>
-          <w:shd w:val="clear" w:color="auto" w:fill="FFFFFF"/>
-        </w:rPr>
-      </w:pPr>
-      <w:r>
-        <w:rPr>
-          <w:rFonts w:ascii="Microsoft YaHei UI Light" w:eastAsia="Microsoft YaHei UI Light" w:hAnsi="Microsoft YaHei UI Light" w:cs="Arial"/>
-          <w:color w:val="222222"/>
-          <w:sz w:val="20"/>
-          <w:szCs w:val="20"/>
-          <w:shd w:val="clear" w:color="auto" w:fill="FFFFFF"/>
-        </w:rPr>
-        <w:t xml:space="preserve">[2] </w:t>
-      </w:r>
-      <w:proofErr w:type="spellStart"/>
-      <w:r>
-        <w:rPr>
-          <w:rFonts w:ascii="Microsoft YaHei UI Light" w:eastAsia="Microsoft YaHei UI Light" w:hAnsi="Microsoft YaHei UI Light" w:cs="Arial"/>
-          <w:color w:val="222222"/>
-          <w:sz w:val="20"/>
-          <w:szCs w:val="20"/>
-          <w:shd w:val="clear" w:color="auto" w:fill="FFFFFF"/>
-        </w:rPr>
-        <w:t>Chazelle</w:t>
-      </w:r>
-      <w:proofErr w:type="spellEnd"/>
-      <w:r>
-        <w:rPr>
-          <w:rFonts w:ascii="Microsoft YaHei UI Light" w:eastAsia="Microsoft YaHei UI Light" w:hAnsi="Microsoft YaHei UI Light" w:cs="Arial"/>
-          <w:color w:val="222222"/>
-          <w:sz w:val="20"/>
-          <w:szCs w:val="20"/>
-          <w:shd w:val="clear" w:color="auto" w:fill="FFFFFF"/>
-        </w:rPr>
-        <w:t xml:space="preserve"> B, </w:t>
-      </w:r>
-      <w:proofErr w:type="spellStart"/>
-      <w:r>
-        <w:rPr>
-          <w:rFonts w:ascii="Microsoft YaHei UI Light" w:eastAsia="Microsoft YaHei UI Light" w:hAnsi="Microsoft YaHei UI Light" w:cs="Arial"/>
-          <w:color w:val="222222"/>
-          <w:sz w:val="20"/>
-          <w:szCs w:val="20"/>
-          <w:shd w:val="clear" w:color="auto" w:fill="FFFFFF"/>
-        </w:rPr>
-        <w:t>Guibas</w:t>
-      </w:r>
-      <w:proofErr w:type="spellEnd"/>
-      <w:r>
-        <w:rPr>
-          <w:rFonts w:ascii="Microsoft YaHei UI Light" w:eastAsia="Microsoft YaHei UI Light" w:hAnsi="Microsoft YaHei UI Light" w:cs="Arial"/>
-          <w:color w:val="222222"/>
-          <w:sz w:val="20"/>
-          <w:szCs w:val="20"/>
-          <w:shd w:val="clear" w:color="auto" w:fill="FFFFFF"/>
-        </w:rPr>
-        <w:t xml:space="preserve"> L J, Lee D T. The power of geometric </w:t>
-      </w:r>
-      <w:proofErr w:type="gramStart"/>
-      <w:r>
-        <w:rPr>
-          <w:rFonts w:ascii="Microsoft YaHei UI Light" w:eastAsia="Microsoft YaHei UI Light" w:hAnsi="Microsoft YaHei UI Light" w:cs="Arial"/>
-          <w:color w:val="222222"/>
-          <w:sz w:val="20"/>
-          <w:szCs w:val="20"/>
-          <w:shd w:val="clear" w:color="auto" w:fill="FFFFFF"/>
-        </w:rPr>
-        <w:t>duality[</w:t>
-      </w:r>
-      <w:proofErr w:type="gramEnd"/>
-      <w:r>
-        <w:rPr>
-          <w:rFonts w:ascii="Microsoft YaHei UI Light" w:eastAsia="Microsoft YaHei UI Light" w:hAnsi="Microsoft YaHei UI Light" w:cs="Arial"/>
-          <w:color w:val="222222"/>
-          <w:sz w:val="20"/>
-          <w:szCs w:val="20"/>
-          <w:shd w:val="clear" w:color="auto" w:fill="FFFFFF"/>
-        </w:rPr>
-        <w:t>J]. BIT Numerical Mathematics, 1985, 25(1): 76-90.</w:t>
-      </w:r>
-    </w:p>
-    <w:p>
-      <w:pPr>
-        <w:spacing w:line="400" w:lineRule="exact"/>
-        <w:rPr>
-          <w:rFonts w:ascii="Microsoft YaHei UI Light" w:eastAsia="Microsoft YaHei UI Light" w:hAnsi="Microsoft YaHei UI Light" w:cs="Arial"/>
-          <w:color w:val="222222"/>
-          <w:sz w:val="20"/>
-          <w:szCs w:val="20"/>
-          <w:shd w:val="clear" w:color="auto" w:fill="FFFFFF"/>
-        </w:rPr>
-      </w:pPr>
-      <w:r>
-        <w:rPr>
-          <w:rFonts w:ascii="Microsoft YaHei UI Light" w:eastAsia="Microsoft YaHei UI Light" w:hAnsi="Microsoft YaHei UI Light" w:cs="Arial"/>
-          <w:color w:val="222222"/>
-          <w:sz w:val="20"/>
-          <w:szCs w:val="20"/>
-          <w:shd w:val="clear" w:color="auto" w:fill="FFFFFF"/>
-        </w:rPr>
-        <w:t xml:space="preserve">[3] </w:t>
-      </w:r>
-      <w:proofErr w:type="spellStart"/>
-      <w:r>
-        <w:rPr>
-          <w:rFonts w:ascii="Microsoft YaHei UI Light" w:eastAsia="Microsoft YaHei UI Light" w:hAnsi="Microsoft YaHei UI Light" w:cs="Arial"/>
-          <w:color w:val="222222"/>
-          <w:sz w:val="20"/>
-          <w:szCs w:val="20"/>
-          <w:shd w:val="clear" w:color="auto" w:fill="FFFFFF"/>
-        </w:rPr>
-        <w:t>Gabow</w:t>
-      </w:r>
-      <w:proofErr w:type="spellEnd"/>
-      <w:r>
-        <w:rPr>
-          <w:rFonts w:ascii="Microsoft YaHei UI Light" w:eastAsia="Microsoft YaHei UI Light" w:hAnsi="Microsoft YaHei UI Light" w:cs="Arial"/>
-          <w:color w:val="222222"/>
-          <w:sz w:val="20"/>
-          <w:szCs w:val="20"/>
-          <w:shd w:val="clear" w:color="auto" w:fill="FFFFFF"/>
-        </w:rPr>
-        <w:t xml:space="preserve"> H N, </w:t>
-      </w:r>
-      <w:proofErr w:type="spellStart"/>
-      <w:r>
-        <w:rPr>
-          <w:rFonts w:ascii="Microsoft YaHei UI Light" w:eastAsia="Microsoft YaHei UI Light" w:hAnsi="Microsoft YaHei UI Light" w:cs="Arial"/>
-          <w:color w:val="222222"/>
-          <w:sz w:val="20"/>
-          <w:szCs w:val="20"/>
-          <w:shd w:val="clear" w:color="auto" w:fill="FFFFFF"/>
-        </w:rPr>
-        <w:t>Tarjan</w:t>
-      </w:r>
-      <w:proofErr w:type="spellEnd"/>
-      <w:r>
-        <w:rPr>
-          <w:rFonts w:ascii="Microsoft YaHei UI Light" w:eastAsia="Microsoft YaHei UI Light" w:hAnsi="Microsoft YaHei UI Light" w:cs="Arial"/>
-          <w:color w:val="222222"/>
-          <w:sz w:val="20"/>
-          <w:szCs w:val="20"/>
-          <w:shd w:val="clear" w:color="auto" w:fill="FFFFFF"/>
-        </w:rPr>
-        <w:t xml:space="preserve"> R E. A linear-time algorithm for a special case of disjoint set union[C]//Proceedings of the fifteenth annual ACM symposium on Theory of computing. ACM, 1983: 246-251.</w:t>
+        <w:t>Gabow H N, Tarjan R E. A linear-time algorithm for a special case of disjoint set union[C]//Proceedings of the fifteenth annual ACM symposium on Theory of computing. ACM, 1983: 246-251.</w:t>
       </w:r>
     </w:p>
     <w:p>
@@ -3273,7 +2998,7 @@
                                 <w:szCs w:val="24"/>
                                 <w:lang w:val="zh-CN"/>
                               </w:rPr>
-                              <w:t>2</w:t>
+                              <w:t>3</w:t>
                             </w:r>
                             <w:r>
                               <w:rPr>
@@ -3368,7 +3093,7 @@
                           <w:szCs w:val="24"/>
                           <w:lang w:val="zh-CN"/>
                         </w:rPr>
-                        <w:t>2</w:t>
+                        <w:t>3</w:t>
                       </w:r>
                       <w:r>
                         <w:rPr>
@@ -4262,7 +3987,7 @@
 </file>
 
 <file path=customXml/itemProps1.xml><?xml version="1.0" encoding="utf-8"?>
-<ds:datastoreItem xmlns:ds="http://schemas.openxmlformats.org/officeDocument/2006/customXml" ds:itemID="{848BA7DF-FF96-4B29-B88E-24D29C802C99}">
+<ds:datastoreItem xmlns:ds="http://schemas.openxmlformats.org/officeDocument/2006/customXml" ds:itemID="{C0CFA780-22CE-40A6-945D-2AC41ABEE3B2}">
   <ds:schemaRefs>
     <ds:schemaRef ds:uri="http://schemas.openxmlformats.org/officeDocument/2006/bibliography"/>
   </ds:schemaRefs>

</xml_diff>

<commit_message>
modify some sentences in 选题报告
</commit_message>
<xml_diff>
--- a/docs/计算几何课程实验选题报告.docx
+++ b/docs/计算几何课程实验选题报告.docx
@@ -73,8 +73,6 @@
           <w:sz w:val="24"/>
         </w:rPr>
       </w:pPr>
-      <w:bookmarkStart w:id="0" w:name="_GoBack"/>
-      <w:bookmarkEnd w:id="0"/>
     </w:p>
     <w:p>
       <w:pPr>
@@ -1101,7 +1099,13 @@
         <w:rPr>
           <w:rFonts w:ascii="Microsoft YaHei UI Light" w:eastAsia="Microsoft YaHei UI Light" w:hAnsi="Microsoft YaHei UI Light"/>
         </w:rPr>
-        <w:t>为了变换后直线间交点的横坐标。</w:t>
+        <w:t>为</w:t>
+      </w:r>
+      <w:r>
+        <w:rPr>
+          <w:rFonts w:ascii="Microsoft YaHei UI Light" w:eastAsia="Microsoft YaHei UI Light" w:hAnsi="Microsoft YaHei UI Light"/>
+        </w:rPr>
+        <w:t>变换后直线间交点的横坐标。</w:t>
       </w:r>
       <w:r>
         <w:rPr>
@@ -1246,19 +1250,7 @@
         <w:rPr>
           <w:rFonts w:ascii="Microsoft YaHei UI Light" w:eastAsia="Microsoft YaHei UI Light" w:hAnsi="Microsoft YaHei UI Light"/>
         </w:rPr>
-        <w:t>可以根据</w:t>
-      </w:r>
-      <w:r>
-        <w:rPr>
-          <w:rFonts w:ascii="Microsoft YaHei UI Light" w:eastAsia="Microsoft YaHei UI Light" w:hAnsi="Microsoft YaHei UI Light" w:hint="eastAsia"/>
-        </w:rPr>
-        <w:t>直线排布</w:t>
-      </w:r>
-      <w:r>
-        <w:rPr>
-          <w:rFonts w:ascii="Microsoft YaHei UI Light" w:eastAsia="Microsoft YaHei UI Light" w:hAnsi="Microsoft YaHei UI Light"/>
-        </w:rPr>
-        <w:t>DECL</w:t>
+        <w:t>可以根据DECL</w:t>
       </w:r>
       <w:r>
         <w:rPr>
@@ -1785,7 +1777,19 @@
         <w:rPr>
           <w:rFonts w:ascii="Microsoft YaHei UI Light" w:eastAsia="Microsoft YaHei UI Light" w:hAnsi="Microsoft YaHei UI Light"/>
         </w:rPr>
-        <w:t>了一种多边形P中边关于</w:t>
+        <w:t>了一种多边形P中</w:t>
+      </w:r>
+      <w:r>
+        <w:rPr>
+          <w:rFonts w:ascii="Microsoft YaHei UI Light" w:eastAsia="Microsoft YaHei UI Light" w:hAnsi="Microsoft YaHei UI Light"/>
+        </w:rPr>
+        <w:t>所有</w:t>
+      </w:r>
+      <w:r>
+        <w:rPr>
+          <w:rFonts w:ascii="Microsoft YaHei UI Light" w:eastAsia="Microsoft YaHei UI Light" w:hAnsi="Microsoft YaHei UI Light"/>
+        </w:rPr>
+        <w:t>边关于</w:t>
       </w:r>
       <w:r>
         <w:rPr>
@@ -1797,7 +1801,19 @@
         <w:rPr>
           <w:rFonts w:ascii="Microsoft YaHei UI Light" w:eastAsia="Microsoft YaHei UI Light" w:hAnsi="Microsoft YaHei UI Light"/>
         </w:rPr>
-        <w:t>点q的关系，</w:t>
+        <w:t>点q</w:t>
+      </w:r>
+      <w:r>
+        <w:rPr>
+          <w:rFonts w:ascii="Microsoft YaHei UI Light" w:eastAsia="Microsoft YaHei UI Light" w:hAnsi="Microsoft YaHei UI Light"/>
+        </w:rPr>
+        <w:t>建立起的偏序</w:t>
+      </w:r>
+      <w:r>
+        <w:rPr>
+          <w:rFonts w:ascii="Microsoft YaHei UI Light" w:eastAsia="Microsoft YaHei UI Light" w:hAnsi="Microsoft YaHei UI Light"/>
+        </w:rPr>
+        <w:t>的关系，</w:t>
       </w:r>
       <w:r>
         <w:rPr>
@@ -1867,15 +1883,33 @@
       </w:r>
       <w:r>
         <w:rPr>
-          <w:rFonts w:ascii="Microsoft YaHei UI Light" w:eastAsia="Microsoft YaHei UI Light" w:hAnsi="Microsoft YaHei UI Light"/>
-        </w:rPr>
-        <w:t>从q引出一条射线与两线段均相交，</w:t>
-      </w:r>
-      <w:r>
-        <w:rPr>
-          <w:rFonts w:ascii="Microsoft YaHei UI Light" w:eastAsia="Microsoft YaHei UI Light" w:hAnsi="Microsoft YaHei UI Light" w:hint="eastAsia"/>
-        </w:rPr>
-        <w:t>若</w:t>
+          <w:rFonts w:ascii="Microsoft YaHei UI Light" w:eastAsia="Microsoft YaHei UI Light" w:hAnsi="Microsoft YaHei UI Light" w:hint="eastAsia"/>
+        </w:rPr>
+        <w:t>若存在</w:t>
+      </w:r>
+      <w:r>
+        <w:rPr>
+          <w:rFonts w:ascii="Microsoft YaHei UI Light" w:eastAsia="Microsoft YaHei UI Light" w:hAnsi="Microsoft YaHei UI Light"/>
+        </w:rPr>
+        <w:t>从q引出</w:t>
+      </w:r>
+      <w:r>
+        <w:rPr>
+          <w:rFonts w:ascii="Microsoft YaHei UI Light" w:eastAsia="Microsoft YaHei UI Light" w:hAnsi="Microsoft YaHei UI Light"/>
+        </w:rPr>
+        <w:t>的</w:t>
+      </w:r>
+      <w:r>
+        <w:rPr>
+          <w:rFonts w:ascii="Microsoft YaHei UI Light" w:eastAsia="Microsoft YaHei UI Light" w:hAnsi="Microsoft YaHei UI Light"/>
+        </w:rPr>
+        <w:t>一条射线与两线段均相交，</w:t>
+      </w:r>
+      <w:r>
+        <w:rPr>
+          <w:rFonts w:ascii="Microsoft YaHei UI Light" w:eastAsia="Microsoft YaHei UI Light" w:hAnsi="Microsoft YaHei UI Light" w:hint="eastAsia"/>
+        </w:rPr>
+        <w:t>且</w:t>
       </w:r>
       <w:r>
         <w:rPr>
@@ -1902,7 +1936,40 @@
         <w:rPr>
           <w:rFonts w:ascii="Microsoft YaHei UI Light" w:eastAsia="Microsoft YaHei UI Light" w:hAnsi="Microsoft YaHei UI Light"/>
         </w:rPr>
-        <w:t>相交，</w:t>
+        <w:t>相交</w:t>
+      </w:r>
+      <w:r>
+        <w:rPr>
+          <w:rFonts w:ascii="Microsoft YaHei UI Light" w:eastAsia="Microsoft YaHei UI Light" w:hAnsi="Microsoft YaHei UI Light"/>
+        </w:rPr>
+        <w:t>再与</w:t>
+      </w:r>
+      <w:proofErr w:type="spellStart"/>
+      <w:r>
+        <w:rPr>
+          <w:rFonts w:ascii="Microsoft YaHei UI Light" w:eastAsia="Microsoft YaHei UI Light" w:hAnsi="Microsoft YaHei UI Light"/>
+        </w:rPr>
+        <w:t>s</w:t>
+      </w:r>
+      <w:r>
+        <w:rPr>
+          <w:rFonts w:ascii="Microsoft YaHei UI Light" w:eastAsia="Microsoft YaHei UI Light" w:hAnsi="Microsoft YaHei UI Light"/>
+          <w:vertAlign w:val="subscript"/>
+        </w:rPr>
+        <w:t>j</w:t>
+      </w:r>
+      <w:proofErr w:type="spellEnd"/>
+      <w:r>
+        <w:rPr>
+          <w:rFonts w:ascii="Microsoft YaHei UI Light" w:eastAsia="Microsoft YaHei UI Light" w:hAnsi="Microsoft YaHei UI Light"/>
+        </w:rPr>
+        <w:t>相交</w:t>
+      </w:r>
+      <w:r>
+        <w:rPr>
+          <w:rFonts w:ascii="Microsoft YaHei UI Light" w:eastAsia="Microsoft YaHei UI Light" w:hAnsi="Microsoft YaHei UI Light" w:hint="eastAsia"/>
+        </w:rPr>
+        <w:t>，</w:t>
       </w:r>
       <w:proofErr w:type="gramStart"/>
       <w:r>
@@ -2008,7 +2075,7 @@
         <w:rPr>
           <w:rFonts w:ascii="Microsoft YaHei UI Light" w:eastAsia="Microsoft YaHei UI Light" w:hAnsi="Microsoft YaHei UI Light" w:hint="eastAsia"/>
         </w:rPr>
-        <w:t>可以</w:t>
+        <w:t>需要</w:t>
       </w:r>
       <w:r>
         <w:rPr>
@@ -2052,8 +2119,8 @@
         </w:rPr>
         <w:t>q的位置关系得到一个关于</w:t>
       </w:r>
-      <w:bookmarkStart w:id="1" w:name="OLE_LINK1"/>
-      <w:bookmarkStart w:id="2" w:name="OLE_LINK2"/>
+      <w:bookmarkStart w:id="0" w:name="OLE_LINK1"/>
+      <w:bookmarkStart w:id="1" w:name="OLE_LINK2"/>
       <w:r>
         <w:rPr>
           <w:rFonts w:ascii="Microsoft YaHei UI Light" w:eastAsia="Microsoft YaHei UI Light" w:hAnsi="Microsoft YaHei UI Light" w:hint="eastAsia"/>
@@ -2073,20 +2140,56 @@
         </w:rPr>
         <w:t>关系</w:t>
       </w:r>
+      <w:bookmarkEnd w:id="0"/>
       <w:bookmarkEnd w:id="1"/>
-      <w:bookmarkEnd w:id="2"/>
-      <w:r>
-        <w:rPr>
-          <w:rFonts w:ascii="Microsoft YaHei UI Light" w:eastAsia="Microsoft YaHei UI Light" w:hAnsi="Microsoft YaHei UI Light"/>
-        </w:rPr>
-        <w:t>的有向图G，对G作拓扑排序后便可得到多边</w:t>
+      <w:r>
+        <w:rPr>
+          <w:rFonts w:ascii="Microsoft YaHei UI Light" w:eastAsia="Microsoft YaHei UI Light" w:hAnsi="Microsoft YaHei UI Light"/>
+        </w:rPr>
+        <w:t>的有向</w:t>
+      </w:r>
+      <w:r>
+        <w:rPr>
+          <w:rFonts w:ascii="Microsoft YaHei UI Light" w:eastAsia="Microsoft YaHei UI Light" w:hAnsi="Microsoft YaHei UI Light"/>
+        </w:rPr>
+        <w:t>无</w:t>
       </w:r>
       <w:r>
         <w:rPr>
           <w:rFonts w:ascii="Microsoft YaHei UI Light" w:eastAsia="Microsoft YaHei UI Light" w:hAnsi="Microsoft YaHei UI Light"/>
         </w:rPr>
         <w:lastRenderedPageBreak/>
-        <w:t>形</w:t>
+        <w:t>环</w:t>
+      </w:r>
+      <w:r>
+        <w:rPr>
+          <w:rFonts w:ascii="Microsoft YaHei UI Light" w:eastAsia="Microsoft YaHei UI Light" w:hAnsi="Microsoft YaHei UI Light"/>
+        </w:rPr>
+        <w:t>图G</w:t>
+      </w:r>
+      <w:r>
+        <w:rPr>
+          <w:rFonts w:ascii="Microsoft YaHei UI Light" w:eastAsia="Microsoft YaHei UI Light" w:hAnsi="Microsoft YaHei UI Light" w:hint="eastAsia"/>
+        </w:rPr>
+        <w:t>（</w:t>
+      </w:r>
+      <w:r>
+        <w:rPr>
+          <w:rFonts w:ascii="Microsoft YaHei UI Light" w:eastAsia="Microsoft YaHei UI Light" w:hAnsi="Microsoft YaHei UI Light"/>
+        </w:rPr>
+        <w:t>DAG</w:t>
+      </w:r>
+      <w:r>
+        <w:rPr>
+          <w:rFonts w:ascii="Microsoft YaHei UI Light" w:eastAsia="Microsoft YaHei UI Light" w:hAnsi="Microsoft YaHei UI Light" w:hint="eastAsia"/>
+        </w:rPr>
+        <w:t>）</w:t>
+      </w:r>
+      <w:r>
+        <w:rPr>
+          <w:rFonts w:ascii="Microsoft YaHei UI Light" w:eastAsia="Microsoft YaHei UI Light" w:hAnsi="Microsoft YaHei UI Light"/>
+        </w:rPr>
+        <w:t>，对G作拓扑排序后便可得到多边形</w:t>
       </w:r>
       <w:r>
         <w:rPr>
@@ -2699,7 +2802,7 @@
       <w:pPr>
         <w:spacing w:line="400" w:lineRule="exact"/>
         <w:rPr>
-          <w:rFonts w:ascii="Microsoft YaHei UI Light" w:eastAsia="Microsoft YaHei UI Light" w:hAnsi="Microsoft YaHei UI Light" w:cs="Arial" w:hint="eastAsia"/>
+          <w:rFonts w:ascii="Microsoft YaHei UI Light" w:eastAsia="Microsoft YaHei UI Light" w:hAnsi="Microsoft YaHei UI Light" w:cs="Arial"/>
           <w:sz w:val="22"/>
           <w:szCs w:val="20"/>
           <w:shd w:val="clear" w:color="auto" w:fill="FFFFFF"/>
@@ -3057,7 +3160,7 @@
               <w:spacing w:line="400" w:lineRule="exact"/>
               <w:cnfStyle w:val="000000000000" w:firstRow="0" w:lastRow="0" w:firstColumn="0" w:lastColumn="0" w:oddVBand="0" w:evenVBand="0" w:oddHBand="0" w:evenHBand="0" w:firstRowFirstColumn="0" w:firstRowLastColumn="0" w:lastRowFirstColumn="0" w:lastRowLastColumn="0"/>
               <w:rPr>
-                <w:rFonts w:ascii="Microsoft YaHei UI Light" w:eastAsia="Microsoft YaHei UI Light" w:hAnsi="Microsoft YaHei UI Light" w:cs="Arial" w:hint="eastAsia"/>
+                <w:rFonts w:ascii="Microsoft YaHei UI Light" w:eastAsia="Microsoft YaHei UI Light" w:hAnsi="Microsoft YaHei UI Light" w:cs="Arial"/>
                 <w:sz w:val="20"/>
                 <w:szCs w:val="20"/>
                 <w:shd w:val="clear" w:color="auto" w:fill="FFFFFF"/>
@@ -3270,7 +3373,7 @@
               <w:ind w:firstLineChars="0"/>
               <w:cnfStyle w:val="000000000000" w:firstRow="0" w:lastRow="0" w:firstColumn="0" w:lastColumn="0" w:oddVBand="0" w:evenVBand="0" w:oddHBand="0" w:evenHBand="0" w:firstRowFirstColumn="0" w:firstRowLastColumn="0" w:lastRowFirstColumn="0" w:lastRowLastColumn="0"/>
               <w:rPr>
-                <w:rFonts w:ascii="Microsoft YaHei UI Light" w:eastAsia="Microsoft YaHei UI Light" w:hAnsi="Microsoft YaHei UI Light" w:hint="eastAsia"/>
+                <w:rFonts w:ascii="Microsoft YaHei UI Light" w:eastAsia="Microsoft YaHei UI Light" w:hAnsi="Microsoft YaHei UI Light"/>
                 <w:sz w:val="20"/>
               </w:rPr>
             </w:pPr>
@@ -3301,7 +3404,7 @@
             <w:pPr>
               <w:spacing w:line="400" w:lineRule="exact"/>
               <w:rPr>
-                <w:rFonts w:ascii="Microsoft YaHei UI Light" w:eastAsia="Microsoft YaHei UI Light" w:hAnsi="Microsoft YaHei UI Light" w:cs="Arial" w:hint="eastAsia"/>
+                <w:rFonts w:ascii="Microsoft YaHei UI Light" w:eastAsia="Microsoft YaHei UI Light" w:hAnsi="Microsoft YaHei UI Light" w:cs="Arial"/>
                 <w:sz w:val="20"/>
                 <w:szCs w:val="20"/>
                 <w:shd w:val="clear" w:color="auto" w:fill="FFFFFF"/>
@@ -3400,7 +3503,7 @@
               <w:ind w:firstLineChars="0"/>
               <w:cnfStyle w:val="000000000000" w:firstRow="0" w:lastRow="0" w:firstColumn="0" w:lastColumn="0" w:oddVBand="0" w:evenVBand="0" w:oddHBand="0" w:evenHBand="0" w:firstRowFirstColumn="0" w:firstRowLastColumn="0" w:lastRowFirstColumn="0" w:lastRowLastColumn="0"/>
               <w:rPr>
-                <w:rFonts w:ascii="Microsoft YaHei UI Light" w:eastAsia="Microsoft YaHei UI Light" w:hAnsi="Microsoft YaHei UI Light" w:hint="eastAsia"/>
+                <w:rFonts w:ascii="Microsoft YaHei UI Light" w:eastAsia="Microsoft YaHei UI Light" w:hAnsi="Microsoft YaHei UI Light"/>
                 <w:sz w:val="20"/>
               </w:rPr>
             </w:pPr>
@@ -3410,14 +3513,7 @@
                 <w:sz w:val="20"/>
               </w:rPr>
               <w:lastRenderedPageBreak/>
-              <w:t>完成</w:t>
-            </w:r>
-            <w:r>
-              <w:rPr>
-                <w:rFonts w:ascii="Microsoft YaHei UI Light" w:eastAsia="Microsoft YaHei UI Light" w:hAnsi="Microsoft YaHei UI Light"/>
-                <w:sz w:val="20"/>
-              </w:rPr>
-              <w:t>根据视线范围对线性集合求出最终的可见多边形</w:t>
+              <w:t>完成根据视线范围对线性集合求出最终的可见多边形</w:t>
             </w:r>
           </w:p>
           <w:p>
@@ -3440,14 +3536,7 @@
                 <w:rFonts w:ascii="Microsoft YaHei UI Light" w:eastAsia="Microsoft YaHei UI Light" w:hAnsi="Microsoft YaHei UI Light"/>
                 <w:sz w:val="20"/>
               </w:rPr>
-              <w:t>完成</w:t>
-            </w:r>
-            <w:r>
-              <w:rPr>
-                <w:rFonts w:ascii="Microsoft YaHei UI Light" w:eastAsia="Microsoft YaHei UI Light" w:hAnsi="Microsoft YaHei UI Light"/>
-                <w:sz w:val="20"/>
-              </w:rPr>
-              <w:t>判断点是否在可见多边形内</w:t>
+              <w:t>完成判断点是否在可见多边形内</w:t>
             </w:r>
           </w:p>
           <w:p>
@@ -3509,7 +3598,7 @@
               <w:ind w:firstLineChars="0"/>
               <w:cnfStyle w:val="000000000000" w:firstRow="0" w:lastRow="0" w:firstColumn="0" w:lastColumn="0" w:oddVBand="0" w:evenVBand="0" w:oddHBand="0" w:evenHBand="0" w:firstRowFirstColumn="0" w:firstRowLastColumn="0" w:lastRowFirstColumn="0" w:lastRowLastColumn="0"/>
               <w:rPr>
-                <w:rFonts w:ascii="Microsoft YaHei UI Light" w:eastAsia="Microsoft YaHei UI Light" w:hAnsi="Microsoft YaHei UI Light" w:cs="Arial" w:hint="eastAsia"/>
+                <w:rFonts w:ascii="Microsoft YaHei UI Light" w:eastAsia="Microsoft YaHei UI Light" w:hAnsi="Microsoft YaHei UI Light" w:cs="Arial"/>
                 <w:sz w:val="20"/>
                 <w:szCs w:val="20"/>
                 <w:shd w:val="clear" w:color="auto" w:fill="FFFFFF"/>
@@ -3594,7 +3683,7 @@
               <w:ind w:firstLineChars="0"/>
               <w:cnfStyle w:val="000000000000" w:firstRow="0" w:lastRow="0" w:firstColumn="0" w:lastColumn="0" w:oddVBand="0" w:evenVBand="0" w:oddHBand="0" w:evenHBand="0" w:firstRowFirstColumn="0" w:firstRowLastColumn="0" w:lastRowFirstColumn="0" w:lastRowLastColumn="0"/>
               <w:rPr>
-                <w:rFonts w:ascii="Microsoft YaHei UI Light" w:eastAsia="Microsoft YaHei UI Light" w:hAnsi="Microsoft YaHei UI Light" w:cs="Arial" w:hint="eastAsia"/>
+                <w:rFonts w:ascii="Microsoft YaHei UI Light" w:eastAsia="Microsoft YaHei UI Light" w:hAnsi="Microsoft YaHei UI Light" w:cs="Arial"/>
                 <w:sz w:val="20"/>
                 <w:szCs w:val="20"/>
                 <w:shd w:val="clear" w:color="auto" w:fill="FFFFFF"/>
@@ -3621,7 +3710,7 @@
               <w:ind w:firstLineChars="0"/>
               <w:cnfStyle w:val="000000000000" w:firstRow="0" w:lastRow="0" w:firstColumn="0" w:lastColumn="0" w:oddVBand="0" w:evenVBand="0" w:oddHBand="0" w:evenHBand="0" w:firstRowFirstColumn="0" w:firstRowLastColumn="0" w:lastRowFirstColumn="0" w:lastRowLastColumn="0"/>
               <w:rPr>
-                <w:rFonts w:ascii="Microsoft YaHei UI Light" w:eastAsia="Microsoft YaHei UI Light" w:hAnsi="Microsoft YaHei UI Light" w:cs="Arial" w:hint="eastAsia"/>
+                <w:rFonts w:ascii="Microsoft YaHei UI Light" w:eastAsia="Microsoft YaHei UI Light" w:hAnsi="Microsoft YaHei UI Light" w:cs="Arial"/>
                 <w:sz w:val="20"/>
                 <w:szCs w:val="20"/>
                 <w:shd w:val="clear" w:color="auto" w:fill="FFFFFF"/>
@@ -3814,12 +3903,30 @@
       <w:pPr>
         <w:spacing w:line="400" w:lineRule="exact"/>
         <w:rPr>
+          <w:rFonts w:ascii="Microsoft YaHei UI Light" w:eastAsia="Microsoft YaHei UI Light" w:hAnsi="Microsoft YaHei UI Light" w:cs="Arial"/>
+          <w:sz w:val="22"/>
+          <w:szCs w:val="20"/>
+          <w:shd w:val="clear" w:color="auto" w:fill="FFFFFF"/>
+        </w:rPr>
+      </w:pPr>
+      <w:r>
+        <w:rPr>
+          <w:rFonts w:ascii="Microsoft YaHei UI Light" w:eastAsia="Microsoft YaHei UI Light" w:hAnsi="Microsoft YaHei UI Light" w:cs="Arial"/>
+          <w:sz w:val="22"/>
+          <w:szCs w:val="20"/>
+          <w:shd w:val="clear" w:color="auto" w:fill="FFFFFF"/>
+        </w:rPr>
+        <w:t>如下表所示</w:t>
+      </w:r>
+      <w:r>
+        <w:rPr>
           <w:rFonts w:ascii="Microsoft YaHei UI Light" w:eastAsia="Microsoft YaHei UI Light" w:hAnsi="Microsoft YaHei UI Light" w:cs="Arial" w:hint="eastAsia"/>
           <w:sz w:val="22"/>
           <w:szCs w:val="20"/>
           <w:shd w:val="clear" w:color="auto" w:fill="FFFFFF"/>
         </w:rPr>
-      </w:pPr>
+        <w:t>，</w:t>
+      </w:r>
       <w:r>
         <w:rPr>
           <w:rFonts w:ascii="Microsoft YaHei UI Light" w:eastAsia="Microsoft YaHei UI Light" w:hAnsi="Microsoft YaHei UI Light" w:cs="Arial"/>
@@ -3827,7 +3934,7 @@
           <w:szCs w:val="20"/>
           <w:shd w:val="clear" w:color="auto" w:fill="FFFFFF"/>
         </w:rPr>
-        <w:t>如下表所示</w:t>
+        <w:t>是我们小组对任务的一个基本分工</w:t>
       </w:r>
       <w:r>
         <w:rPr>
@@ -3836,24 +3943,6 @@
           <w:szCs w:val="20"/>
           <w:shd w:val="clear" w:color="auto" w:fill="FFFFFF"/>
         </w:rPr>
-        <w:t>，</w:t>
-      </w:r>
-      <w:r>
-        <w:rPr>
-          <w:rFonts w:ascii="Microsoft YaHei UI Light" w:eastAsia="Microsoft YaHei UI Light" w:hAnsi="Microsoft YaHei UI Light" w:cs="Arial"/>
-          <w:sz w:val="22"/>
-          <w:szCs w:val="20"/>
-          <w:shd w:val="clear" w:color="auto" w:fill="FFFFFF"/>
-        </w:rPr>
-        <w:t>是我们小组对任务的一个基本分工</w:t>
-      </w:r>
-      <w:r>
-        <w:rPr>
-          <w:rFonts w:ascii="Microsoft YaHei UI Light" w:eastAsia="Microsoft YaHei UI Light" w:hAnsi="Microsoft YaHei UI Light" w:cs="Arial" w:hint="eastAsia"/>
-          <w:sz w:val="22"/>
-          <w:szCs w:val="20"/>
-          <w:shd w:val="clear" w:color="auto" w:fill="FFFFFF"/>
-        </w:rPr>
         <w:t>：</w:t>
       </w:r>
     </w:p>
@@ -3861,7 +3950,7 @@
       <w:pPr>
         <w:spacing w:line="400" w:lineRule="exact"/>
         <w:rPr>
-          <w:rFonts w:ascii="Microsoft YaHei UI Light" w:eastAsia="Microsoft YaHei UI Light" w:hAnsi="Microsoft YaHei UI Light" w:cs="Arial" w:hint="eastAsia"/>
+          <w:rFonts w:ascii="Microsoft YaHei UI Light" w:eastAsia="Microsoft YaHei UI Light" w:hAnsi="Microsoft YaHei UI Light" w:cs="Arial"/>
           <w:color w:val="2E74B5" w:themeColor="accent1" w:themeShade="BF"/>
           <w:sz w:val="22"/>
           <w:szCs w:val="20"/>
@@ -3984,7 +4073,7 @@
             <w:pPr>
               <w:spacing w:line="400" w:lineRule="exact"/>
               <w:rPr>
-                <w:rFonts w:ascii="Microsoft YaHei UI Light" w:eastAsia="Microsoft YaHei UI Light" w:hAnsi="Microsoft YaHei UI Light" w:hint="eastAsia"/>
+                <w:rFonts w:ascii="Microsoft YaHei UI Light" w:eastAsia="Microsoft YaHei UI Light" w:hAnsi="Microsoft YaHei UI Light"/>
                 <w:sz w:val="20"/>
               </w:rPr>
             </w:pPr>
@@ -4048,7 +4137,7 @@
               <w:ind w:firstLineChars="0"/>
               <w:cnfStyle w:val="000000000000" w:firstRow="0" w:lastRow="0" w:firstColumn="0" w:lastColumn="0" w:oddVBand="0" w:evenVBand="0" w:oddHBand="0" w:evenHBand="0" w:firstRowFirstColumn="0" w:firstRowLastColumn="0" w:lastRowFirstColumn="0" w:lastRowLastColumn="0"/>
               <w:rPr>
-                <w:rFonts w:ascii="Microsoft YaHei UI Light" w:eastAsia="Microsoft YaHei UI Light" w:hAnsi="Microsoft YaHei UI Light" w:hint="eastAsia"/>
+                <w:rFonts w:ascii="Microsoft YaHei UI Light" w:eastAsia="Microsoft YaHei UI Light" w:hAnsi="Microsoft YaHei UI Light"/>
                 <w:sz w:val="20"/>
               </w:rPr>
             </w:pPr>
@@ -4123,7 +4212,7 @@
               <w:spacing w:line="400" w:lineRule="exact"/>
               <w:cnfStyle w:val="000000000000" w:firstRow="0" w:lastRow="0" w:firstColumn="0" w:lastColumn="0" w:oddVBand="0" w:evenVBand="0" w:oddHBand="0" w:evenHBand="0" w:firstRowFirstColumn="0" w:firstRowLastColumn="0" w:lastRowFirstColumn="0" w:lastRowLastColumn="0"/>
               <w:rPr>
-                <w:rFonts w:ascii="Microsoft YaHei UI Light" w:eastAsia="Microsoft YaHei UI Light" w:hAnsi="Microsoft YaHei UI Light" w:hint="eastAsia"/>
+                <w:rFonts w:ascii="Microsoft YaHei UI Light" w:eastAsia="Microsoft YaHei UI Light" w:hAnsi="Microsoft YaHei UI Light"/>
                 <w:sz w:val="20"/>
               </w:rPr>
             </w:pPr>
@@ -4336,7 +4425,7 @@
               <w:ind w:firstLineChars="0"/>
               <w:cnfStyle w:val="000000000000" w:firstRow="0" w:lastRow="0" w:firstColumn="0" w:lastColumn="0" w:oddVBand="0" w:evenVBand="0" w:oddHBand="0" w:evenHBand="0" w:firstRowFirstColumn="0" w:firstRowLastColumn="0" w:lastRowFirstColumn="0" w:lastRowLastColumn="0"/>
               <w:rPr>
-                <w:rFonts w:ascii="Microsoft YaHei UI Light" w:eastAsia="Microsoft YaHei UI Light" w:hAnsi="Microsoft YaHei UI Light" w:hint="eastAsia"/>
+                <w:rFonts w:ascii="Microsoft YaHei UI Light" w:eastAsia="Microsoft YaHei UI Light" w:hAnsi="Microsoft YaHei UI Light"/>
                 <w:sz w:val="20"/>
               </w:rPr>
             </w:pPr>
@@ -4388,7 +4477,7 @@
               <w:spacing w:line="400" w:lineRule="exact"/>
               <w:cnfStyle w:val="000000000000" w:firstRow="0" w:lastRow="0" w:firstColumn="0" w:lastColumn="0" w:oddVBand="0" w:evenVBand="0" w:oddHBand="0" w:evenHBand="0" w:firstRowFirstColumn="0" w:firstRowLastColumn="0" w:lastRowFirstColumn="0" w:lastRowLastColumn="0"/>
               <w:rPr>
-                <w:rFonts w:ascii="Microsoft YaHei UI Light" w:eastAsia="Microsoft YaHei UI Light" w:hAnsi="Microsoft YaHei UI Light" w:hint="eastAsia"/>
+                <w:rFonts w:ascii="Microsoft YaHei UI Light" w:eastAsia="Microsoft YaHei UI Light" w:hAnsi="Microsoft YaHei UI Light"/>
                 <w:sz w:val="20"/>
               </w:rPr>
             </w:pPr>
@@ -4419,7 +4508,7 @@
             <w:pPr>
               <w:spacing w:line="400" w:lineRule="exact"/>
               <w:rPr>
-                <w:rFonts w:ascii="Microsoft YaHei UI Light" w:eastAsia="Microsoft YaHei UI Light" w:hAnsi="Microsoft YaHei UI Light" w:hint="eastAsia"/>
+                <w:rFonts w:ascii="Microsoft YaHei UI Light" w:eastAsia="Microsoft YaHei UI Light" w:hAnsi="Microsoft YaHei UI Light"/>
                 <w:sz w:val="20"/>
               </w:rPr>
             </w:pPr>
@@ -4530,9 +4619,60 @@
                 <w:rFonts w:ascii="Microsoft YaHei UI Light" w:eastAsia="Microsoft YaHei UI Light" w:hAnsi="Microsoft YaHei UI Light" w:hint="eastAsia"/>
                 <w:sz w:val="20"/>
               </w:rPr>
-              <w:t>极角序</w:t>
+              <w:t>极</w:t>
             </w:r>
             <w:proofErr w:type="gramEnd"/>
+            <w:r>
+              <w:rPr>
+                <w:rFonts w:ascii="Microsoft YaHei UI Light" w:eastAsia="Microsoft YaHei UI Light" w:hAnsi="Microsoft YaHei UI Light" w:hint="eastAsia"/>
+                <w:sz w:val="20"/>
+              </w:rPr>
+              <w:t>角序</w:t>
+            </w:r>
+          </w:p>
+          <w:p>
+            <w:pPr>
+              <w:pStyle w:val="a3"/>
+              <w:numPr>
+                <w:ilvl w:val="0"/>
+                <w:numId w:val="4"/>
+              </w:numPr>
+              <w:spacing w:line="400" w:lineRule="exact"/>
+              <w:ind w:firstLineChars="0"/>
+              <w:cnfStyle w:val="000000000000" w:firstRow="0" w:lastRow="0" w:firstColumn="0" w:lastColumn="0" w:oddVBand="0" w:evenVBand="0" w:oddHBand="0" w:evenHBand="0" w:firstRowFirstColumn="0" w:firstRowLastColumn="0" w:lastRowFirstColumn="0" w:lastRowLastColumn="0"/>
+              <w:rPr>
+                <w:rFonts w:ascii="Microsoft YaHei UI Light" w:eastAsia="Microsoft YaHei UI Light" w:hAnsi="Microsoft YaHei UI Light"/>
+                <w:sz w:val="20"/>
+              </w:rPr>
+            </w:pPr>
+            <w:r>
+              <w:rPr>
+                <w:rFonts w:ascii="Microsoft YaHei UI Light" w:eastAsia="Microsoft YaHei UI Light" w:hAnsi="Microsoft YaHei UI Light"/>
+                <w:sz w:val="20"/>
+              </w:rPr>
+              <w:t>研究</w:t>
+            </w:r>
+            <w:r>
+              <w:rPr>
+                <w:rFonts w:ascii="Microsoft YaHei UI Light" w:eastAsia="Microsoft YaHei UI Light" w:hAnsi="Microsoft YaHei UI Light"/>
+                <w:sz w:val="20"/>
+              </w:rPr>
+              <w:t>算法</w:t>
+            </w:r>
+            <w:r>
+              <w:rPr>
+                <w:rFonts w:ascii="Microsoft YaHei UI Light" w:eastAsia="Microsoft YaHei UI Light" w:hAnsi="Microsoft YaHei UI Light"/>
+                <w:sz w:val="20"/>
+              </w:rPr>
+              <w:t>的</w:t>
+            </w:r>
+            <w:r>
+              <w:rPr>
+                <w:rFonts w:ascii="Microsoft YaHei UI Light" w:eastAsia="Microsoft YaHei UI Light" w:hAnsi="Microsoft YaHei UI Light"/>
+                <w:sz w:val="20"/>
+              </w:rPr>
+              <w:t>改进和优化</w:t>
+            </w:r>
           </w:p>
         </w:tc>
         <w:tc>
@@ -4544,7 +4684,7 @@
               <w:spacing w:line="400" w:lineRule="exact"/>
               <w:cnfStyle w:val="000000000000" w:firstRow="0" w:lastRow="0" w:firstColumn="0" w:lastColumn="0" w:oddVBand="0" w:evenVBand="0" w:oddHBand="0" w:evenHBand="0" w:firstRowFirstColumn="0" w:firstRowLastColumn="0" w:lastRowFirstColumn="0" w:lastRowLastColumn="0"/>
               <w:rPr>
-                <w:rFonts w:ascii="Microsoft YaHei UI Light" w:eastAsia="Microsoft YaHei UI Light" w:hAnsi="Microsoft YaHei UI Light" w:hint="eastAsia"/>
+                <w:rFonts w:ascii="Microsoft YaHei UI Light" w:eastAsia="Microsoft YaHei UI Light" w:hAnsi="Microsoft YaHei UI Light"/>
                 <w:sz w:val="20"/>
               </w:rPr>
             </w:pPr>
@@ -4557,6 +4697,8 @@
             </w:r>
           </w:p>
         </w:tc>
+        <w:bookmarkStart w:id="2" w:name="_GoBack"/>
+        <w:bookmarkEnd w:id="2"/>
       </w:tr>
     </w:tbl>
     <w:p>
@@ -4682,12 +4824,9 @@
           <w:szCs w:val="20"/>
           <w:shd w:val="clear" w:color="auto" w:fill="FFFFFF"/>
         </w:rPr>
-        <w:t>, 1986, 1(1-4): 49-63.</w:t>
-      </w:r>
-    </w:p>
-    <w:p>
-      <w:pPr>
-        <w:spacing w:line="400" w:lineRule="exact"/>
+        <w:t>, 1986, 1(1-</w:t>
+      </w:r>
+      <w:r>
         <w:rPr>
           <w:rFonts w:ascii="Microsoft YaHei UI Light" w:eastAsia="Microsoft YaHei UI Light" w:hAnsi="Microsoft YaHei UI Light" w:cs="Arial"/>
           <w:i/>
@@ -4696,8 +4835,13 @@
           <w:szCs w:val="20"/>
           <w:shd w:val="clear" w:color="auto" w:fill="FFFFFF"/>
         </w:rPr>
-      </w:pPr>
-      <w:r>
+        <w:lastRenderedPageBreak/>
+        <w:t>4): 49-63.</w:t>
+      </w:r>
+    </w:p>
+    <w:p>
+      <w:pPr>
+        <w:spacing w:line="400" w:lineRule="exact"/>
         <w:rPr>
           <w:rFonts w:ascii="Microsoft YaHei UI Light" w:eastAsia="Microsoft YaHei UI Light" w:hAnsi="Microsoft YaHei UI Light" w:cs="Arial"/>
           <w:i/>
@@ -4706,7 +4850,16 @@
           <w:szCs w:val="20"/>
           <w:shd w:val="clear" w:color="auto" w:fill="FFFFFF"/>
         </w:rPr>
-        <w:lastRenderedPageBreak/>
+      </w:pPr>
+      <w:r>
+        <w:rPr>
+          <w:rFonts w:ascii="Microsoft YaHei UI Light" w:eastAsia="Microsoft YaHei UI Light" w:hAnsi="Microsoft YaHei UI Light" w:cs="Arial"/>
+          <w:i/>
+          <w:color w:val="222222"/>
+          <w:sz w:val="20"/>
+          <w:szCs w:val="20"/>
+          <w:shd w:val="clear" w:color="auto" w:fill="FFFFFF"/>
+        </w:rPr>
         <w:t xml:space="preserve">[2] </w:t>
       </w:r>
       <w:proofErr w:type="spellStart"/>
@@ -7122,7 +7275,7 @@
 </file>
 
 <file path=customXml/itemProps1.xml><?xml version="1.0" encoding="utf-8"?>
-<ds:datastoreItem xmlns:ds="http://schemas.openxmlformats.org/officeDocument/2006/customXml" ds:itemID="{4BB0AF44-8E84-4E31-BB0F-418B4E46DCDE}">
+<ds:datastoreItem xmlns:ds="http://schemas.openxmlformats.org/officeDocument/2006/customXml" ds:itemID="{AD9F5C5F-0DD4-4F12-8654-F2023E2112D2}">
   <ds:schemaRefs>
     <ds:schemaRef ds:uri="http://schemas.openxmlformats.org/officeDocument/2006/bibliography"/>
   </ds:schemaRefs>

</xml_diff>